<commit_message>
Se actualiza el documento de especificacion de requisitos 1
</commit_message>
<xml_diff>
--- a/Desarrollo/GoShop/Documentos/GS-DER-01.docx
+++ b/Desarrollo/GoShop/Documentos/GS-DER-01.docx
@@ -1,6 +1,6 @@
 
 <file path=word/document.xml><?xml version="1.0" encoding="utf-8"?>
-<w:document xmlns:wpc="http://schemas.microsoft.com/office/word/2010/wordprocessingCanvas" xmlns:cx="http://schemas.microsoft.com/office/drawing/2014/chartex" xmlns:mc="http://schemas.openxmlformats.org/markup-compatibility/2006" xmlns:o="urn:schemas-microsoft-com:office:office" xmlns:r="http://schemas.openxmlformats.org/officeDocument/2006/relationships" xmlns:m="http://schemas.openxmlformats.org/officeDocument/2006/math" xmlns:v="urn:schemas-microsoft-com:vml" xmlns:wp14="http://schemas.microsoft.com/office/word/2010/wordprocessingDrawing" xmlns:wp="http://schemas.openxmlformats.org/drawingml/2006/wordprocessingDrawing" xmlns:w10="urn:schemas-microsoft-com:office:word" xmlns:w="http://schemas.openxmlformats.org/wordprocessingml/2006/main" xmlns:w14="http://schemas.microsoft.com/office/word/2010/wordml" xmlns:w15="http://schemas.microsoft.com/office/word/2012/wordml" xmlns:w16se="http://schemas.microsoft.com/office/word/2015/wordml/symex" xmlns:wpg="http://schemas.microsoft.com/office/word/2010/wordprocessingGroup" xmlns:wpi="http://schemas.microsoft.com/office/word/2010/wordprocessingInk" xmlns:wne="http://schemas.microsoft.com/office/word/2006/wordml" xmlns:wps="http://schemas.microsoft.com/office/word/2010/wordprocessingShape" mc:Ignorable="w14 w15 w16se wp14">
+<w:document xmlns:wpc="http://schemas.microsoft.com/office/word/2010/wordprocessingCanvas" xmlns:cx="http://schemas.microsoft.com/office/drawing/2014/chartex" xmlns:cx1="http://schemas.microsoft.com/office/drawing/2015/9/8/chartex" xmlns:cx2="http://schemas.microsoft.com/office/drawing/2015/10/21/chartex" xmlns:cx3="http://schemas.microsoft.com/office/drawing/2016/5/9/chartex" xmlns:cx4="http://schemas.microsoft.com/office/drawing/2016/5/10/chartex" xmlns:cx5="http://schemas.microsoft.com/office/drawing/2016/5/11/chartex" xmlns:cx6="http://schemas.microsoft.com/office/drawing/2016/5/12/chartex" xmlns:cx7="http://schemas.microsoft.com/office/drawing/2016/5/13/chartex" xmlns:cx8="http://schemas.microsoft.com/office/drawing/2016/5/14/chartex" xmlns:mc="http://schemas.openxmlformats.org/markup-compatibility/2006" xmlns:aink="http://schemas.microsoft.com/office/drawing/2016/ink" xmlns:am3d="http://schemas.microsoft.com/office/drawing/2017/model3d" xmlns:o="urn:schemas-microsoft-com:office:office" xmlns:oel="http://schemas.microsoft.com/office/2019/extlst" xmlns:r="http://schemas.openxmlformats.org/officeDocument/2006/relationships" xmlns:m="http://schemas.openxmlformats.org/officeDocument/2006/math" xmlns:v="urn:schemas-microsoft-com:vml" xmlns:wp14="http://schemas.microsoft.com/office/word/2010/wordprocessingDrawing" xmlns:wp="http://schemas.openxmlformats.org/drawingml/2006/wordprocessingDrawing" xmlns:w10="urn:schemas-microsoft-com:office:word" xmlns:w="http://schemas.openxmlformats.org/wordprocessingml/2006/main" xmlns:w14="http://schemas.microsoft.com/office/word/2010/wordml" xmlns:w15="http://schemas.microsoft.com/office/word/2012/wordml" xmlns:w16cex="http://schemas.microsoft.com/office/word/2018/wordml/cex" xmlns:w16cid="http://schemas.microsoft.com/office/word/2016/wordml/cid" xmlns:w16="http://schemas.microsoft.com/office/word/2018/wordml" xmlns:w16du="http://schemas.microsoft.com/office/word/2023/wordml/word16du" xmlns:w16sdtdh="http://schemas.microsoft.com/office/word/2020/wordml/sdtdatahash" xmlns:w16se="http://schemas.microsoft.com/office/word/2015/wordml/symex" xmlns:wpg="http://schemas.microsoft.com/office/word/2010/wordprocessingGroup" xmlns:wpi="http://schemas.microsoft.com/office/word/2010/wordprocessingInk" xmlns:wne="http://schemas.microsoft.com/office/word/2006/wordml" xmlns:wps="http://schemas.microsoft.com/office/word/2010/wordprocessingShape" mc:Ignorable="w14 w15 w16se w16cid w16 w16cex w16sdtdh wp14">
   <w:body>
     <w:p>
       <w:pPr>
@@ -138,10 +138,9 @@
           <w:sz w:val="36"/>
           <w:szCs w:val="36"/>
         </w:rPr>
-        <w:t>Log</w:t>
-      </w:r>
-      <w:bookmarkStart w:id="0" w:name="_GoBack"/>
-      <w:bookmarkEnd w:id="0"/>
+        <w:t>Login</w:t>
+      </w:r>
+      <w:proofErr w:type="spellEnd"/>
       <w:r>
         <w:rPr>
           <w:rFonts w:ascii="Times New Roman" w:eastAsia="Times New Roman" w:hAnsi="Times New Roman" w:cs="Times New Roman"/>
@@ -149,9 +148,8 @@
           <w:sz w:val="36"/>
           <w:szCs w:val="36"/>
         </w:rPr>
-        <w:t>in</w:t>
-      </w:r>
-      <w:proofErr w:type="spellEnd"/>
+        <w:t xml:space="preserve"> del usuario</w:t>
+      </w:r>
       <w:r>
         <w:rPr>
           <w:rFonts w:ascii="Times New Roman" w:eastAsia="Times New Roman" w:hAnsi="Times New Roman" w:cs="Times New Roman"/>
@@ -159,17 +157,18 @@
           <w:sz w:val="36"/>
           <w:szCs w:val="36"/>
         </w:rPr>
-        <w:t xml:space="preserve"> del usuario</w:t>
-      </w:r>
-      <w:r>
+        <w:t>.</w:t>
+      </w:r>
+    </w:p>
+    <w:p>
+      <w:pPr>
         <w:rPr>
           <w:rFonts w:ascii="Times New Roman" w:eastAsia="Times New Roman" w:hAnsi="Times New Roman" w:cs="Times New Roman"/>
           <w:b/>
           <w:sz w:val="36"/>
           <w:szCs w:val="36"/>
         </w:rPr>
-        <w:t>.</w:t>
-      </w:r>
+      </w:pPr>
     </w:p>
     <w:p>
       <w:pPr>
@@ -203,6 +202,7 @@
     </w:p>
     <w:p>
       <w:pPr>
+        <w:jc w:val="center"/>
         <w:rPr>
           <w:rFonts w:ascii="Times New Roman" w:eastAsia="Times New Roman" w:hAnsi="Times New Roman" w:cs="Times New Roman"/>
           <w:b/>
@@ -210,17 +210,15 @@
           <w:szCs w:val="36"/>
         </w:rPr>
       </w:pPr>
-    </w:p>
-    <w:p>
-      <w:pPr>
-        <w:jc w:val="center"/>
+      <w:r>
         <w:rPr>
           <w:rFonts w:ascii="Times New Roman" w:eastAsia="Times New Roman" w:hAnsi="Times New Roman" w:cs="Times New Roman"/>
           <w:b/>
           <w:sz w:val="36"/>
           <w:szCs w:val="36"/>
         </w:rPr>
-      </w:pPr>
+        <w:t>Versión 1.</w:t>
+      </w:r>
       <w:r>
         <w:rPr>
           <w:rFonts w:ascii="Times New Roman" w:eastAsia="Times New Roman" w:hAnsi="Times New Roman" w:cs="Times New Roman"/>
@@ -228,7 +226,7 @@
           <w:sz w:val="36"/>
           <w:szCs w:val="36"/>
         </w:rPr>
-        <w:t>Versión 1.0</w:t>
+        <w:t>1</w:t>
       </w:r>
     </w:p>
     <w:p>
@@ -408,19 +406,825 @@
           <w:sz w:val="36"/>
           <w:szCs w:val="36"/>
         </w:rPr>
-        <w:t>Lima, abril del 2023</w:t>
-      </w:r>
-    </w:p>
-    <w:p>
-      <w:pPr>
+        <w:t xml:space="preserve">Lima, </w:t>
+      </w:r>
+      <w:r>
         <w:rPr>
           <w:rFonts w:ascii="Times New Roman" w:eastAsia="Times New Roman" w:hAnsi="Times New Roman" w:cs="Times New Roman"/>
           <w:b/>
           <w:sz w:val="36"/>
           <w:szCs w:val="36"/>
         </w:rPr>
-      </w:pPr>
-    </w:p>
+        <w:t>junio</w:t>
+      </w:r>
+      <w:r>
+        <w:rPr>
+          <w:rFonts w:ascii="Times New Roman" w:eastAsia="Times New Roman" w:hAnsi="Times New Roman" w:cs="Times New Roman"/>
+          <w:b/>
+          <w:sz w:val="36"/>
+          <w:szCs w:val="36"/>
+        </w:rPr>
+        <w:t xml:space="preserve"> del 2023</w:t>
+      </w:r>
+    </w:p>
+    <w:p>
+      <w:pPr>
+        <w:rPr>
+          <w:rFonts w:ascii="Times New Roman" w:eastAsia="Times New Roman" w:hAnsi="Times New Roman" w:cs="Times New Roman"/>
+          <w:b/>
+          <w:sz w:val="36"/>
+          <w:szCs w:val="36"/>
+        </w:rPr>
+      </w:pPr>
+    </w:p>
+    <w:p/>
+    <w:p/>
+    <w:p/>
+    <w:p>
+      <w:pPr>
+        <w:spacing w:line="240" w:lineRule="auto"/>
+        <w:jc w:val="center"/>
+        <w:rPr>
+          <w:rFonts w:ascii="Times New Roman" w:eastAsia="Times New Roman" w:hAnsi="Times New Roman" w:cs="Times New Roman"/>
+          <w:sz w:val="24"/>
+          <w:szCs w:val="24"/>
+          <w:lang w:val="es-PE" w:eastAsia="es-PE"/>
+        </w:rPr>
+      </w:pPr>
+      <w:r>
+        <w:rPr>
+          <w:rFonts w:ascii="Times New Roman" w:eastAsia="Times New Roman" w:hAnsi="Times New Roman" w:cs="Times New Roman"/>
+          <w:b/>
+          <w:bCs/>
+          <w:color w:val="000000"/>
+          <w:sz w:val="30"/>
+          <w:szCs w:val="30"/>
+          <w:lang w:val="es-PE" w:eastAsia="es-PE"/>
+        </w:rPr>
+        <w:lastRenderedPageBreak/>
+        <w:t>Historial de revisiones</w:t>
+      </w:r>
+    </w:p>
+    <w:p>
+      <w:pPr>
+        <w:spacing w:after="240" w:line="240" w:lineRule="auto"/>
+        <w:rPr>
+          <w:rFonts w:ascii="Times New Roman" w:eastAsia="Times New Roman" w:hAnsi="Times New Roman" w:cs="Times New Roman"/>
+          <w:sz w:val="24"/>
+          <w:szCs w:val="24"/>
+          <w:lang w:val="es-PE" w:eastAsia="es-PE"/>
+        </w:rPr>
+      </w:pPr>
+    </w:p>
+    <w:tbl>
+      <w:tblPr>
+        <w:tblW w:w="9204" w:type="dxa"/>
+        <w:jc w:val="center"/>
+        <w:tblCellMar>
+          <w:top w:w="15" w:type="dxa"/>
+          <w:left w:w="15" w:type="dxa"/>
+          <w:bottom w:w="15" w:type="dxa"/>
+          <w:right w:w="15" w:type="dxa"/>
+        </w:tblCellMar>
+        <w:tblLook w:val="04A0" w:firstRow="1" w:lastRow="0" w:firstColumn="1" w:lastColumn="0" w:noHBand="0" w:noVBand="1"/>
+      </w:tblPr>
+      <w:tblGrid>
+        <w:gridCol w:w="1567"/>
+        <w:gridCol w:w="1301"/>
+        <w:gridCol w:w="4210"/>
+        <w:gridCol w:w="2126"/>
+      </w:tblGrid>
+      <w:tr>
+        <w:trPr>
+          <w:jc w:val="center"/>
+        </w:trPr>
+        <w:tc>
+          <w:tcPr>
+            <w:tcW w:w="0" w:type="auto"/>
+            <w:tcBorders>
+              <w:top w:val="single" w:sz="8" w:space="0" w:color="000000"/>
+              <w:left w:val="single" w:sz="8" w:space="0" w:color="000000"/>
+              <w:bottom w:val="single" w:sz="8" w:space="0" w:color="000000"/>
+              <w:right w:val="single" w:sz="8" w:space="0" w:color="000000"/>
+            </w:tcBorders>
+            <w:tcMar>
+              <w:top w:w="100" w:type="dxa"/>
+              <w:left w:w="100" w:type="dxa"/>
+              <w:bottom w:w="100" w:type="dxa"/>
+              <w:right w:w="100" w:type="dxa"/>
+            </w:tcMar>
+            <w:hideMark/>
+          </w:tcPr>
+          <w:p>
+            <w:pPr>
+              <w:spacing w:line="240" w:lineRule="auto"/>
+              <w:jc w:val="center"/>
+              <w:rPr>
+                <w:rFonts w:ascii="Times New Roman" w:eastAsia="Times New Roman" w:hAnsi="Times New Roman" w:cs="Times New Roman"/>
+                <w:sz w:val="24"/>
+                <w:szCs w:val="24"/>
+                <w:lang w:val="es-PE" w:eastAsia="es-PE"/>
+              </w:rPr>
+            </w:pPr>
+            <w:r>
+              <w:rPr>
+                <w:rFonts w:ascii="Times New Roman" w:eastAsia="Times New Roman" w:hAnsi="Times New Roman" w:cs="Times New Roman"/>
+                <w:b/>
+                <w:bCs/>
+                <w:color w:val="000000"/>
+                <w:sz w:val="30"/>
+                <w:szCs w:val="30"/>
+                <w:lang w:val="es-PE" w:eastAsia="es-PE"/>
+              </w:rPr>
+              <w:t>Fecha</w:t>
+            </w:r>
+          </w:p>
+        </w:tc>
+        <w:tc>
+          <w:tcPr>
+            <w:tcW w:w="0" w:type="auto"/>
+            <w:tcBorders>
+              <w:top w:val="single" w:sz="8" w:space="0" w:color="000000"/>
+              <w:left w:val="single" w:sz="8" w:space="0" w:color="000000"/>
+              <w:bottom w:val="single" w:sz="8" w:space="0" w:color="000000"/>
+              <w:right w:val="single" w:sz="8" w:space="0" w:color="000000"/>
+            </w:tcBorders>
+            <w:tcMar>
+              <w:top w:w="100" w:type="dxa"/>
+              <w:left w:w="100" w:type="dxa"/>
+              <w:bottom w:w="100" w:type="dxa"/>
+              <w:right w:w="100" w:type="dxa"/>
+            </w:tcMar>
+            <w:hideMark/>
+          </w:tcPr>
+          <w:p>
+            <w:pPr>
+              <w:spacing w:line="240" w:lineRule="auto"/>
+              <w:jc w:val="center"/>
+              <w:rPr>
+                <w:rFonts w:ascii="Times New Roman" w:eastAsia="Times New Roman" w:hAnsi="Times New Roman" w:cs="Times New Roman"/>
+                <w:sz w:val="24"/>
+                <w:szCs w:val="24"/>
+                <w:lang w:val="es-PE" w:eastAsia="es-PE"/>
+              </w:rPr>
+            </w:pPr>
+            <w:r>
+              <w:rPr>
+                <w:rFonts w:ascii="Times New Roman" w:eastAsia="Times New Roman" w:hAnsi="Times New Roman" w:cs="Times New Roman"/>
+                <w:b/>
+                <w:bCs/>
+                <w:color w:val="000000"/>
+                <w:sz w:val="30"/>
+                <w:szCs w:val="30"/>
+                <w:lang w:val="es-PE" w:eastAsia="es-PE"/>
+              </w:rPr>
+              <w:t>Revisión</w:t>
+            </w:r>
+          </w:p>
+        </w:tc>
+        <w:tc>
+          <w:tcPr>
+            <w:tcW w:w="4210" w:type="dxa"/>
+            <w:tcBorders>
+              <w:top w:val="single" w:sz="8" w:space="0" w:color="000000"/>
+              <w:left w:val="single" w:sz="8" w:space="0" w:color="000000"/>
+              <w:bottom w:val="single" w:sz="8" w:space="0" w:color="000000"/>
+              <w:right w:val="single" w:sz="8" w:space="0" w:color="000000"/>
+            </w:tcBorders>
+            <w:tcMar>
+              <w:top w:w="100" w:type="dxa"/>
+              <w:left w:w="100" w:type="dxa"/>
+              <w:bottom w:w="100" w:type="dxa"/>
+              <w:right w:w="100" w:type="dxa"/>
+            </w:tcMar>
+            <w:hideMark/>
+          </w:tcPr>
+          <w:p>
+            <w:pPr>
+              <w:spacing w:line="240" w:lineRule="auto"/>
+              <w:jc w:val="center"/>
+              <w:rPr>
+                <w:rFonts w:ascii="Times New Roman" w:eastAsia="Times New Roman" w:hAnsi="Times New Roman" w:cs="Times New Roman"/>
+                <w:sz w:val="24"/>
+                <w:szCs w:val="24"/>
+                <w:lang w:val="es-PE" w:eastAsia="es-PE"/>
+              </w:rPr>
+            </w:pPr>
+            <w:r>
+              <w:rPr>
+                <w:rFonts w:ascii="Times New Roman" w:eastAsia="Times New Roman" w:hAnsi="Times New Roman" w:cs="Times New Roman"/>
+                <w:b/>
+                <w:bCs/>
+                <w:color w:val="000000"/>
+                <w:sz w:val="30"/>
+                <w:szCs w:val="30"/>
+                <w:lang w:val="es-PE" w:eastAsia="es-PE"/>
+              </w:rPr>
+              <w:t>Descripción</w:t>
+            </w:r>
+          </w:p>
+        </w:tc>
+        <w:tc>
+          <w:tcPr>
+            <w:tcW w:w="2126" w:type="dxa"/>
+            <w:tcBorders>
+              <w:top w:val="single" w:sz="8" w:space="0" w:color="000000"/>
+              <w:left w:val="single" w:sz="8" w:space="0" w:color="000000"/>
+              <w:bottom w:val="single" w:sz="8" w:space="0" w:color="000000"/>
+              <w:right w:val="single" w:sz="8" w:space="0" w:color="000000"/>
+            </w:tcBorders>
+            <w:tcMar>
+              <w:top w:w="100" w:type="dxa"/>
+              <w:left w:w="100" w:type="dxa"/>
+              <w:bottom w:w="100" w:type="dxa"/>
+              <w:right w:w="100" w:type="dxa"/>
+            </w:tcMar>
+            <w:hideMark/>
+          </w:tcPr>
+          <w:p>
+            <w:pPr>
+              <w:spacing w:line="240" w:lineRule="auto"/>
+              <w:jc w:val="center"/>
+              <w:rPr>
+                <w:rFonts w:ascii="Times New Roman" w:eastAsia="Times New Roman" w:hAnsi="Times New Roman" w:cs="Times New Roman"/>
+                <w:sz w:val="24"/>
+                <w:szCs w:val="24"/>
+                <w:lang w:val="es-PE" w:eastAsia="es-PE"/>
+              </w:rPr>
+            </w:pPr>
+            <w:r>
+              <w:rPr>
+                <w:rFonts w:ascii="Times New Roman" w:eastAsia="Times New Roman" w:hAnsi="Times New Roman" w:cs="Times New Roman"/>
+                <w:b/>
+                <w:bCs/>
+                <w:color w:val="000000"/>
+                <w:sz w:val="30"/>
+                <w:szCs w:val="30"/>
+                <w:lang w:val="es-PE" w:eastAsia="es-PE"/>
+              </w:rPr>
+              <w:t>Autor</w:t>
+            </w:r>
+          </w:p>
+        </w:tc>
+      </w:tr>
+      <w:tr>
+        <w:trPr>
+          <w:jc w:val="center"/>
+        </w:trPr>
+        <w:tc>
+          <w:tcPr>
+            <w:tcW w:w="0" w:type="auto"/>
+            <w:tcBorders>
+              <w:top w:val="single" w:sz="8" w:space="0" w:color="000000"/>
+              <w:left w:val="single" w:sz="8" w:space="0" w:color="000000"/>
+              <w:bottom w:val="single" w:sz="8" w:space="0" w:color="000000"/>
+              <w:right w:val="single" w:sz="8" w:space="0" w:color="000000"/>
+            </w:tcBorders>
+            <w:tcMar>
+              <w:top w:w="100" w:type="dxa"/>
+              <w:left w:w="100" w:type="dxa"/>
+              <w:bottom w:w="100" w:type="dxa"/>
+              <w:right w:w="100" w:type="dxa"/>
+            </w:tcMar>
+            <w:hideMark/>
+          </w:tcPr>
+          <w:p>
+            <w:pPr>
+              <w:spacing w:line="240" w:lineRule="auto"/>
+              <w:jc w:val="center"/>
+              <w:rPr>
+                <w:rFonts w:ascii="Times New Roman" w:eastAsia="Times New Roman" w:hAnsi="Times New Roman" w:cs="Times New Roman"/>
+                <w:sz w:val="24"/>
+                <w:szCs w:val="24"/>
+                <w:lang w:val="es-PE" w:eastAsia="es-PE"/>
+              </w:rPr>
+            </w:pPr>
+            <w:r>
+              <w:rPr>
+                <w:rFonts w:ascii="Times New Roman" w:eastAsia="Times New Roman" w:hAnsi="Times New Roman" w:cs="Times New Roman"/>
+                <w:color w:val="000000"/>
+                <w:sz w:val="30"/>
+                <w:szCs w:val="30"/>
+                <w:lang w:val="es-PE" w:eastAsia="es-PE"/>
+              </w:rPr>
+              <w:t>24</w:t>
+            </w:r>
+            <w:r>
+              <w:rPr>
+                <w:rFonts w:ascii="Times New Roman" w:eastAsia="Times New Roman" w:hAnsi="Times New Roman" w:cs="Times New Roman"/>
+                <w:color w:val="000000"/>
+                <w:sz w:val="30"/>
+                <w:szCs w:val="30"/>
+                <w:lang w:val="es-PE" w:eastAsia="es-PE"/>
+              </w:rPr>
+              <w:t>/0</w:t>
+            </w:r>
+            <w:r>
+              <w:rPr>
+                <w:rFonts w:ascii="Times New Roman" w:eastAsia="Times New Roman" w:hAnsi="Times New Roman" w:cs="Times New Roman"/>
+                <w:color w:val="000000"/>
+                <w:sz w:val="30"/>
+                <w:szCs w:val="30"/>
+                <w:lang w:val="es-PE" w:eastAsia="es-PE"/>
+              </w:rPr>
+              <w:t>4</w:t>
+            </w:r>
+            <w:r>
+              <w:rPr>
+                <w:rFonts w:ascii="Times New Roman" w:eastAsia="Times New Roman" w:hAnsi="Times New Roman" w:cs="Times New Roman"/>
+                <w:color w:val="000000"/>
+                <w:sz w:val="30"/>
+                <w:szCs w:val="30"/>
+                <w:lang w:val="es-PE" w:eastAsia="es-PE"/>
+              </w:rPr>
+              <w:t>/2023</w:t>
+            </w:r>
+          </w:p>
+        </w:tc>
+        <w:tc>
+          <w:tcPr>
+            <w:tcW w:w="0" w:type="auto"/>
+            <w:tcBorders>
+              <w:top w:val="single" w:sz="8" w:space="0" w:color="000000"/>
+              <w:left w:val="single" w:sz="8" w:space="0" w:color="000000"/>
+              <w:bottom w:val="single" w:sz="8" w:space="0" w:color="000000"/>
+              <w:right w:val="single" w:sz="8" w:space="0" w:color="000000"/>
+            </w:tcBorders>
+            <w:tcMar>
+              <w:top w:w="100" w:type="dxa"/>
+              <w:left w:w="100" w:type="dxa"/>
+              <w:bottom w:w="100" w:type="dxa"/>
+              <w:right w:w="100" w:type="dxa"/>
+            </w:tcMar>
+            <w:hideMark/>
+          </w:tcPr>
+          <w:p>
+            <w:pPr>
+              <w:spacing w:line="240" w:lineRule="auto"/>
+              <w:jc w:val="center"/>
+              <w:rPr>
+                <w:rFonts w:ascii="Times New Roman" w:eastAsia="Times New Roman" w:hAnsi="Times New Roman" w:cs="Times New Roman"/>
+                <w:sz w:val="24"/>
+                <w:szCs w:val="24"/>
+                <w:lang w:val="es-PE" w:eastAsia="es-PE"/>
+              </w:rPr>
+            </w:pPr>
+            <w:r>
+              <w:rPr>
+                <w:rFonts w:ascii="Times New Roman" w:eastAsia="Times New Roman" w:hAnsi="Times New Roman" w:cs="Times New Roman"/>
+                <w:color w:val="000000"/>
+                <w:sz w:val="30"/>
+                <w:szCs w:val="30"/>
+                <w:lang w:val="es-PE" w:eastAsia="es-PE"/>
+              </w:rPr>
+              <w:t>1.0</w:t>
+            </w:r>
+          </w:p>
+        </w:tc>
+        <w:tc>
+          <w:tcPr>
+            <w:tcW w:w="4210" w:type="dxa"/>
+            <w:tcBorders>
+              <w:top w:val="single" w:sz="8" w:space="0" w:color="000000"/>
+              <w:left w:val="single" w:sz="8" w:space="0" w:color="000000"/>
+              <w:bottom w:val="single" w:sz="8" w:space="0" w:color="000000"/>
+              <w:right w:val="single" w:sz="8" w:space="0" w:color="000000"/>
+            </w:tcBorders>
+            <w:tcMar>
+              <w:top w:w="100" w:type="dxa"/>
+              <w:left w:w="100" w:type="dxa"/>
+              <w:bottom w:w="100" w:type="dxa"/>
+              <w:right w:w="100" w:type="dxa"/>
+            </w:tcMar>
+            <w:hideMark/>
+          </w:tcPr>
+          <w:p>
+            <w:pPr>
+              <w:spacing w:line="240" w:lineRule="auto"/>
+              <w:jc w:val="center"/>
+              <w:rPr>
+                <w:rFonts w:ascii="Times New Roman" w:eastAsia="Times New Roman" w:hAnsi="Times New Roman" w:cs="Times New Roman"/>
+                <w:sz w:val="24"/>
+                <w:szCs w:val="24"/>
+                <w:lang w:val="es-PE" w:eastAsia="es-PE"/>
+              </w:rPr>
+            </w:pPr>
+            <w:r>
+              <w:rPr>
+                <w:rFonts w:ascii="Times New Roman" w:eastAsia="Times New Roman" w:hAnsi="Times New Roman" w:cs="Times New Roman"/>
+                <w:color w:val="000000"/>
+                <w:sz w:val="30"/>
+                <w:szCs w:val="30"/>
+                <w:lang w:val="es-PE" w:eastAsia="es-PE"/>
+              </w:rPr>
+              <w:t xml:space="preserve">Primera versión </w:t>
+            </w:r>
+            <w:r>
+              <w:rPr>
+                <w:rFonts w:ascii="Times New Roman" w:eastAsia="Times New Roman" w:hAnsi="Times New Roman" w:cs="Times New Roman"/>
+                <w:color w:val="000000"/>
+                <w:sz w:val="30"/>
+                <w:szCs w:val="30"/>
+                <w:lang w:val="es-PE" w:eastAsia="es-PE"/>
+              </w:rPr>
+              <w:t>de</w:t>
+            </w:r>
+            <w:r>
+              <w:rPr>
+                <w:rFonts w:ascii="Times New Roman" w:eastAsia="Times New Roman" w:hAnsi="Times New Roman" w:cs="Times New Roman"/>
+                <w:color w:val="000000"/>
+                <w:sz w:val="30"/>
+                <w:szCs w:val="30"/>
+                <w:lang w:val="es-PE" w:eastAsia="es-PE"/>
+              </w:rPr>
+              <w:t>l documento de especificación</w:t>
+            </w:r>
+            <w:r>
+              <w:rPr>
+                <w:rFonts w:ascii="Times New Roman" w:eastAsia="Times New Roman" w:hAnsi="Times New Roman" w:cs="Times New Roman"/>
+                <w:color w:val="000000"/>
+                <w:sz w:val="30"/>
+                <w:szCs w:val="30"/>
+                <w:lang w:val="es-PE" w:eastAsia="es-PE"/>
+              </w:rPr>
+              <w:t xml:space="preserve"> de requisitos 1</w:t>
+            </w:r>
+          </w:p>
+        </w:tc>
+        <w:tc>
+          <w:tcPr>
+            <w:tcW w:w="2126" w:type="dxa"/>
+            <w:tcBorders>
+              <w:top w:val="single" w:sz="8" w:space="0" w:color="000000"/>
+              <w:left w:val="single" w:sz="8" w:space="0" w:color="000000"/>
+              <w:bottom w:val="single" w:sz="8" w:space="0" w:color="000000"/>
+              <w:right w:val="single" w:sz="8" w:space="0" w:color="000000"/>
+            </w:tcBorders>
+            <w:tcMar>
+              <w:top w:w="100" w:type="dxa"/>
+              <w:left w:w="100" w:type="dxa"/>
+              <w:bottom w:w="100" w:type="dxa"/>
+              <w:right w:w="100" w:type="dxa"/>
+            </w:tcMar>
+            <w:hideMark/>
+          </w:tcPr>
+          <w:p>
+            <w:pPr>
+              <w:spacing w:line="240" w:lineRule="auto"/>
+              <w:jc w:val="center"/>
+              <w:rPr>
+                <w:rFonts w:ascii="Times New Roman" w:eastAsia="Times New Roman" w:hAnsi="Times New Roman" w:cs="Times New Roman"/>
+                <w:sz w:val="24"/>
+                <w:szCs w:val="24"/>
+                <w:lang w:val="es-PE" w:eastAsia="es-PE"/>
+              </w:rPr>
+            </w:pPr>
+            <w:r>
+              <w:rPr>
+                <w:rFonts w:ascii="Times New Roman" w:eastAsia="Times New Roman" w:hAnsi="Times New Roman" w:cs="Times New Roman"/>
+                <w:color w:val="000000"/>
+                <w:sz w:val="30"/>
+                <w:szCs w:val="30"/>
+                <w:lang w:val="es-PE" w:eastAsia="es-PE"/>
+              </w:rPr>
+              <w:t xml:space="preserve">Consultora </w:t>
+            </w:r>
+            <w:proofErr w:type="spellStart"/>
+            <w:r>
+              <w:rPr>
+                <w:rFonts w:ascii="Times New Roman" w:eastAsia="Times New Roman" w:hAnsi="Times New Roman" w:cs="Times New Roman"/>
+                <w:color w:val="000000"/>
+                <w:sz w:val="30"/>
+                <w:szCs w:val="30"/>
+                <w:lang w:val="es-PE" w:eastAsia="es-PE"/>
+              </w:rPr>
+              <w:t>HomeSkill</w:t>
+            </w:r>
+            <w:proofErr w:type="spellEnd"/>
+            <w:r>
+              <w:rPr>
+                <w:rFonts w:ascii="Times New Roman" w:eastAsia="Times New Roman" w:hAnsi="Times New Roman" w:cs="Times New Roman"/>
+                <w:color w:val="000000"/>
+                <w:sz w:val="30"/>
+                <w:szCs w:val="30"/>
+                <w:lang w:val="es-PE" w:eastAsia="es-PE"/>
+              </w:rPr>
+              <w:t xml:space="preserve"> S.A.</w:t>
+            </w:r>
+          </w:p>
+        </w:tc>
+      </w:tr>
+      <w:tr>
+        <w:trPr>
+          <w:jc w:val="center"/>
+        </w:trPr>
+        <w:tc>
+          <w:tcPr>
+            <w:tcW w:w="0" w:type="auto"/>
+            <w:tcBorders>
+              <w:top w:val="single" w:sz="8" w:space="0" w:color="000000"/>
+              <w:left w:val="single" w:sz="8" w:space="0" w:color="000000"/>
+              <w:bottom w:val="single" w:sz="8" w:space="0" w:color="000000"/>
+              <w:right w:val="single" w:sz="8" w:space="0" w:color="000000"/>
+            </w:tcBorders>
+            <w:tcMar>
+              <w:top w:w="100" w:type="dxa"/>
+              <w:left w:w="100" w:type="dxa"/>
+              <w:bottom w:w="100" w:type="dxa"/>
+              <w:right w:w="100" w:type="dxa"/>
+            </w:tcMar>
+            <w:hideMark/>
+          </w:tcPr>
+          <w:p>
+            <w:pPr>
+              <w:spacing w:line="240" w:lineRule="auto"/>
+              <w:jc w:val="center"/>
+              <w:rPr>
+                <w:rFonts w:ascii="Times New Roman" w:eastAsia="Times New Roman" w:hAnsi="Times New Roman" w:cs="Times New Roman"/>
+                <w:sz w:val="24"/>
+                <w:szCs w:val="24"/>
+                <w:lang w:val="es-PE" w:eastAsia="es-PE"/>
+              </w:rPr>
+            </w:pPr>
+            <w:r>
+              <w:rPr>
+                <w:rFonts w:ascii="Times New Roman" w:eastAsia="Times New Roman" w:hAnsi="Times New Roman" w:cs="Times New Roman"/>
+                <w:color w:val="000000"/>
+                <w:sz w:val="30"/>
+                <w:szCs w:val="30"/>
+                <w:lang w:val="es-PE" w:eastAsia="es-PE"/>
+              </w:rPr>
+              <w:t>0</w:t>
+            </w:r>
+            <w:r>
+              <w:rPr>
+                <w:rFonts w:ascii="Times New Roman" w:eastAsia="Times New Roman" w:hAnsi="Times New Roman" w:cs="Times New Roman"/>
+                <w:color w:val="000000"/>
+                <w:sz w:val="30"/>
+                <w:szCs w:val="30"/>
+                <w:lang w:val="es-PE" w:eastAsia="es-PE"/>
+              </w:rPr>
+              <w:t>8</w:t>
+            </w:r>
+            <w:r>
+              <w:rPr>
+                <w:rFonts w:ascii="Times New Roman" w:eastAsia="Times New Roman" w:hAnsi="Times New Roman" w:cs="Times New Roman"/>
+                <w:color w:val="000000"/>
+                <w:sz w:val="30"/>
+                <w:szCs w:val="30"/>
+                <w:lang w:val="es-PE" w:eastAsia="es-PE"/>
+              </w:rPr>
+              <w:t>/</w:t>
+            </w:r>
+            <w:r>
+              <w:rPr>
+                <w:rFonts w:ascii="Times New Roman" w:eastAsia="Times New Roman" w:hAnsi="Times New Roman" w:cs="Times New Roman"/>
+                <w:color w:val="000000"/>
+                <w:sz w:val="30"/>
+                <w:szCs w:val="30"/>
+                <w:lang w:val="es-PE" w:eastAsia="es-PE"/>
+              </w:rPr>
+              <w:t>06</w:t>
+            </w:r>
+            <w:r>
+              <w:rPr>
+                <w:rFonts w:ascii="Times New Roman" w:eastAsia="Times New Roman" w:hAnsi="Times New Roman" w:cs="Times New Roman"/>
+                <w:color w:val="000000"/>
+                <w:sz w:val="30"/>
+                <w:szCs w:val="30"/>
+                <w:lang w:val="es-PE" w:eastAsia="es-PE"/>
+              </w:rPr>
+              <w:t>/2023</w:t>
+            </w:r>
+          </w:p>
+        </w:tc>
+        <w:tc>
+          <w:tcPr>
+            <w:tcW w:w="0" w:type="auto"/>
+            <w:tcBorders>
+              <w:top w:val="single" w:sz="8" w:space="0" w:color="000000"/>
+              <w:left w:val="single" w:sz="8" w:space="0" w:color="000000"/>
+              <w:bottom w:val="single" w:sz="8" w:space="0" w:color="000000"/>
+              <w:right w:val="single" w:sz="8" w:space="0" w:color="000000"/>
+            </w:tcBorders>
+            <w:tcMar>
+              <w:top w:w="100" w:type="dxa"/>
+              <w:left w:w="100" w:type="dxa"/>
+              <w:bottom w:w="100" w:type="dxa"/>
+              <w:right w:w="100" w:type="dxa"/>
+            </w:tcMar>
+            <w:hideMark/>
+          </w:tcPr>
+          <w:p>
+            <w:pPr>
+              <w:spacing w:line="240" w:lineRule="auto"/>
+              <w:jc w:val="center"/>
+              <w:rPr>
+                <w:rFonts w:ascii="Times New Roman" w:eastAsia="Times New Roman" w:hAnsi="Times New Roman" w:cs="Times New Roman"/>
+                <w:sz w:val="24"/>
+                <w:szCs w:val="24"/>
+                <w:lang w:val="es-PE" w:eastAsia="es-PE"/>
+              </w:rPr>
+            </w:pPr>
+            <w:r>
+              <w:rPr>
+                <w:rFonts w:ascii="Times New Roman" w:eastAsia="Times New Roman" w:hAnsi="Times New Roman" w:cs="Times New Roman"/>
+                <w:color w:val="000000"/>
+                <w:sz w:val="30"/>
+                <w:szCs w:val="30"/>
+                <w:lang w:val="es-PE" w:eastAsia="es-PE"/>
+              </w:rPr>
+              <w:t>1.</w:t>
+            </w:r>
+            <w:r>
+              <w:rPr>
+                <w:rFonts w:ascii="Times New Roman" w:eastAsia="Times New Roman" w:hAnsi="Times New Roman" w:cs="Times New Roman"/>
+                <w:color w:val="000000"/>
+                <w:sz w:val="30"/>
+                <w:szCs w:val="30"/>
+                <w:lang w:val="es-PE" w:eastAsia="es-PE"/>
+              </w:rPr>
+              <w:t>1</w:t>
+            </w:r>
+          </w:p>
+        </w:tc>
+        <w:tc>
+          <w:tcPr>
+            <w:tcW w:w="4210" w:type="dxa"/>
+            <w:tcBorders>
+              <w:top w:val="single" w:sz="8" w:space="0" w:color="000000"/>
+              <w:left w:val="single" w:sz="8" w:space="0" w:color="000000"/>
+              <w:bottom w:val="single" w:sz="8" w:space="0" w:color="000000"/>
+              <w:right w:val="single" w:sz="8" w:space="0" w:color="000000"/>
+            </w:tcBorders>
+            <w:tcMar>
+              <w:top w:w="100" w:type="dxa"/>
+              <w:left w:w="100" w:type="dxa"/>
+              <w:bottom w:w="100" w:type="dxa"/>
+              <w:right w:w="100" w:type="dxa"/>
+            </w:tcMar>
+            <w:hideMark/>
+          </w:tcPr>
+          <w:p>
+            <w:pPr>
+              <w:spacing w:line="240" w:lineRule="auto"/>
+              <w:jc w:val="center"/>
+              <w:rPr>
+                <w:rFonts w:ascii="Times New Roman" w:eastAsia="Times New Roman" w:hAnsi="Times New Roman" w:cs="Times New Roman"/>
+                <w:sz w:val="24"/>
+                <w:szCs w:val="24"/>
+                <w:lang w:val="es-PE" w:eastAsia="es-PE"/>
+              </w:rPr>
+            </w:pPr>
+            <w:r>
+              <w:rPr>
+                <w:rFonts w:ascii="Times New Roman" w:eastAsia="Times New Roman" w:hAnsi="Times New Roman" w:cs="Times New Roman"/>
+                <w:color w:val="000000"/>
+                <w:sz w:val="30"/>
+                <w:szCs w:val="30"/>
+                <w:lang w:val="es-PE" w:eastAsia="es-PE"/>
+              </w:rPr>
+              <w:t>Versión 1.1</w:t>
+            </w:r>
+            <w:r>
+              <w:rPr>
+                <w:rFonts w:ascii="Times New Roman" w:eastAsia="Times New Roman" w:hAnsi="Times New Roman" w:cs="Times New Roman"/>
+                <w:color w:val="000000"/>
+                <w:sz w:val="30"/>
+                <w:szCs w:val="30"/>
+                <w:lang w:val="es-PE" w:eastAsia="es-PE"/>
+              </w:rPr>
+              <w:t xml:space="preserve"> </w:t>
+            </w:r>
+            <w:r>
+              <w:rPr>
+                <w:rFonts w:ascii="Times New Roman" w:eastAsia="Times New Roman" w:hAnsi="Times New Roman" w:cs="Times New Roman"/>
+                <w:color w:val="000000"/>
+                <w:sz w:val="30"/>
+                <w:szCs w:val="30"/>
+                <w:lang w:val="es-PE" w:eastAsia="es-PE"/>
+              </w:rPr>
+              <w:t>de</w:t>
+            </w:r>
+            <w:r>
+              <w:rPr>
+                <w:rFonts w:ascii="Times New Roman" w:eastAsia="Times New Roman" w:hAnsi="Times New Roman" w:cs="Times New Roman"/>
+                <w:color w:val="000000"/>
+                <w:sz w:val="30"/>
+                <w:szCs w:val="30"/>
+                <w:lang w:val="es-PE" w:eastAsia="es-PE"/>
+              </w:rPr>
+              <w:t xml:space="preserve">l documento de </w:t>
+            </w:r>
+            <w:r>
+              <w:rPr>
+                <w:rFonts w:ascii="Times New Roman" w:eastAsia="Times New Roman" w:hAnsi="Times New Roman" w:cs="Times New Roman"/>
+                <w:color w:val="000000"/>
+                <w:sz w:val="30"/>
+                <w:szCs w:val="30"/>
+                <w:lang w:val="es-PE" w:eastAsia="es-PE"/>
+              </w:rPr>
+              <w:t>especificación de requisitos 1</w:t>
+            </w:r>
+          </w:p>
+        </w:tc>
+        <w:tc>
+          <w:tcPr>
+            <w:tcW w:w="2126" w:type="dxa"/>
+            <w:tcBorders>
+              <w:top w:val="single" w:sz="8" w:space="0" w:color="000000"/>
+              <w:left w:val="single" w:sz="8" w:space="0" w:color="000000"/>
+              <w:bottom w:val="single" w:sz="8" w:space="0" w:color="000000"/>
+              <w:right w:val="single" w:sz="8" w:space="0" w:color="000000"/>
+            </w:tcBorders>
+            <w:tcMar>
+              <w:top w:w="100" w:type="dxa"/>
+              <w:left w:w="100" w:type="dxa"/>
+              <w:bottom w:w="100" w:type="dxa"/>
+              <w:right w:w="100" w:type="dxa"/>
+            </w:tcMar>
+            <w:hideMark/>
+          </w:tcPr>
+          <w:p>
+            <w:pPr>
+              <w:spacing w:line="240" w:lineRule="auto"/>
+              <w:jc w:val="center"/>
+              <w:rPr>
+                <w:rFonts w:ascii="Times New Roman" w:eastAsia="Times New Roman" w:hAnsi="Times New Roman" w:cs="Times New Roman"/>
+                <w:sz w:val="24"/>
+                <w:szCs w:val="24"/>
+                <w:lang w:val="es-PE" w:eastAsia="es-PE"/>
+              </w:rPr>
+            </w:pPr>
+            <w:r>
+              <w:rPr>
+                <w:rFonts w:ascii="Times New Roman" w:eastAsia="Times New Roman" w:hAnsi="Times New Roman" w:cs="Times New Roman"/>
+                <w:color w:val="000000"/>
+                <w:sz w:val="30"/>
+                <w:szCs w:val="30"/>
+                <w:lang w:val="es-PE" w:eastAsia="es-PE"/>
+              </w:rPr>
+              <w:t xml:space="preserve">Consultora </w:t>
+            </w:r>
+            <w:proofErr w:type="spellStart"/>
+            <w:r>
+              <w:rPr>
+                <w:rFonts w:ascii="Times New Roman" w:eastAsia="Times New Roman" w:hAnsi="Times New Roman" w:cs="Times New Roman"/>
+                <w:color w:val="000000"/>
+                <w:sz w:val="30"/>
+                <w:szCs w:val="30"/>
+                <w:lang w:val="es-PE" w:eastAsia="es-PE"/>
+              </w:rPr>
+              <w:t>HomeSkill</w:t>
+            </w:r>
+            <w:proofErr w:type="spellEnd"/>
+            <w:r>
+              <w:rPr>
+                <w:rFonts w:ascii="Times New Roman" w:eastAsia="Times New Roman" w:hAnsi="Times New Roman" w:cs="Times New Roman"/>
+                <w:color w:val="000000"/>
+                <w:sz w:val="30"/>
+                <w:szCs w:val="30"/>
+                <w:lang w:val="es-PE" w:eastAsia="es-PE"/>
+              </w:rPr>
+              <w:t xml:space="preserve"> S.A.</w:t>
+            </w:r>
+          </w:p>
+        </w:tc>
+      </w:tr>
+    </w:tbl>
+    <w:p/>
+    <w:p/>
+    <w:p/>
+    <w:p/>
+    <w:p/>
+    <w:p/>
+    <w:p/>
+    <w:p/>
+    <w:p/>
+    <w:p/>
+    <w:p/>
+    <w:p/>
+    <w:p/>
+    <w:p/>
+    <w:p/>
+    <w:p/>
+    <w:p/>
+    <w:p/>
+    <w:p/>
+    <w:p/>
+    <w:p/>
+    <w:p/>
+    <w:p/>
+    <w:p/>
+    <w:p/>
+    <w:p/>
+    <w:p/>
+    <w:p/>
+    <w:p/>
+    <w:p/>
+    <w:p/>
+    <w:p/>
+    <w:p/>
     <w:p/>
     <w:p/>
     <w:p/>
@@ -453,7 +1257,6 @@
           <w:docPartUnique/>
         </w:docPartObj>
       </w:sdtPr>
-      <w:sdtEndPr/>
       <w:sdtContent>
         <w:p>
           <w:pPr>
@@ -1232,8 +2035,8 @@
           <w:numId w:val="1"/>
         </w:numPr>
       </w:pPr>
-      <w:bookmarkStart w:id="1" w:name="_sw9yfg5ygo0b" w:colFirst="0" w:colLast="0"/>
-      <w:bookmarkEnd w:id="1"/>
+      <w:bookmarkStart w:id="0" w:name="_sw9yfg5ygo0b" w:colFirst="0" w:colLast="0"/>
+      <w:bookmarkEnd w:id="0"/>
       <w:r>
         <w:lastRenderedPageBreak/>
         <w:t>Introducción.</w:t>
@@ -1247,8 +2050,8 @@
           <w:numId w:val="1"/>
         </w:numPr>
       </w:pPr>
-      <w:bookmarkStart w:id="2" w:name="_w9fj0ldctvlm" w:colFirst="0" w:colLast="0"/>
-      <w:bookmarkEnd w:id="2"/>
+      <w:bookmarkStart w:id="1" w:name="_w9fj0ldctvlm" w:colFirst="0" w:colLast="0"/>
+      <w:bookmarkEnd w:id="1"/>
       <w:r>
         <w:t>Propósito.</w:t>
       </w:r>
@@ -1342,23 +2145,31 @@
           <w:sz w:val="24"/>
           <w:szCs w:val="24"/>
         </w:rPr>
-        <w:t xml:space="preserve"> puedan ser identificados por la pagina para la compra o información de los productos ofrecidos</w:t>
-      </w:r>
-      <w:r>
-        <w:rPr>
-          <w:rFonts w:ascii="Times New Roman" w:eastAsia="Times New Roman" w:hAnsi="Times New Roman" w:cs="Times New Roman"/>
-          <w:sz w:val="24"/>
-          <w:szCs w:val="24"/>
-        </w:rPr>
-        <w:t>. Esta página es la primera impresión que el usuario tiene de la tienda, por lo que es importante diseñar cuidadosamen</w:t>
-      </w:r>
-      <w:r>
-        <w:rPr>
-          <w:rFonts w:ascii="Times New Roman" w:eastAsia="Times New Roman" w:hAnsi="Times New Roman" w:cs="Times New Roman"/>
-          <w:sz w:val="24"/>
-          <w:szCs w:val="24"/>
-        </w:rPr>
-        <w:t>te para garantizar una experiencia atractiva y fácil de usar.</w:t>
+        <w:t xml:space="preserve"> puedan ser identificados por la </w:t>
+      </w:r>
+      <w:r>
+        <w:rPr>
+          <w:rFonts w:ascii="Times New Roman" w:eastAsia="Times New Roman" w:hAnsi="Times New Roman" w:cs="Times New Roman"/>
+          <w:sz w:val="24"/>
+          <w:szCs w:val="24"/>
+        </w:rPr>
+        <w:t>página</w:t>
+      </w:r>
+      <w:r>
+        <w:rPr>
+          <w:rFonts w:ascii="Times New Roman" w:eastAsia="Times New Roman" w:hAnsi="Times New Roman" w:cs="Times New Roman"/>
+          <w:sz w:val="24"/>
+          <w:szCs w:val="24"/>
+        </w:rPr>
+        <w:t xml:space="preserve"> para la compra o información de los productos ofrecidos</w:t>
+      </w:r>
+      <w:r>
+        <w:rPr>
+          <w:rFonts w:ascii="Times New Roman" w:eastAsia="Times New Roman" w:hAnsi="Times New Roman" w:cs="Times New Roman"/>
+          <w:sz w:val="24"/>
+          <w:szCs w:val="24"/>
+        </w:rPr>
+        <w:t>. Esta página es la primera impresión que el usuario tiene de la tienda, por lo que es importante diseñar cuidadosamente para garantizar una experiencia atractiva y fácil de usar.</w:t>
       </w:r>
     </w:p>
     <w:p>
@@ -1369,8 +2180,8 @@
           <w:numId w:val="1"/>
         </w:numPr>
       </w:pPr>
-      <w:bookmarkStart w:id="3" w:name="_hlrxi71yruoj" w:colFirst="0" w:colLast="0"/>
-      <w:bookmarkEnd w:id="3"/>
+      <w:bookmarkStart w:id="2" w:name="_hlrxi71yruoj" w:colFirst="0" w:colLast="0"/>
+      <w:bookmarkEnd w:id="2"/>
       <w:r>
         <w:t>Alcance.</w:t>
       </w:r>
@@ -1385,7 +2196,7 @@
           <w:sz w:val="24"/>
           <w:szCs w:val="24"/>
         </w:rPr>
-        <w:t xml:space="preserve">El usuario podrá realizar esta funcionalidad por cualquier dispositivo, ya sea móvil, laptop o pc, ya que el sistema cumple con el </w:t>
+        <w:t>El usuario podrá realizar esta funcionalidad por cualquier dispositivo, ya sea móvil, laptop o pc, ya que el sistema cumple con el responsive-</w:t>
       </w:r>
       <w:proofErr w:type="spellStart"/>
       <w:r>
@@ -1394,7 +2205,7 @@
           <w:sz w:val="24"/>
           <w:szCs w:val="24"/>
         </w:rPr>
-        <w:t>responsive-design</w:t>
+        <w:t>design</w:t>
       </w:r>
       <w:proofErr w:type="spellEnd"/>
       <w:r>
@@ -1403,15 +2214,7 @@
           <w:sz w:val="24"/>
           <w:szCs w:val="24"/>
         </w:rPr>
-        <w:t xml:space="preserve"> para adaptarse a cualquier resolució</w:t>
-      </w:r>
-      <w:r>
-        <w:rPr>
-          <w:rFonts w:ascii="Times New Roman" w:eastAsia="Times New Roman" w:hAnsi="Times New Roman" w:cs="Times New Roman"/>
-          <w:sz w:val="24"/>
-          <w:szCs w:val="24"/>
-        </w:rPr>
-        <w:t>n de pantalla.</w:t>
+        <w:t xml:space="preserve"> para adaptarse a cualquier resolución de pantalla.</w:t>
       </w:r>
     </w:p>
     <w:p>
@@ -1422,8 +2225,8 @@
           <w:numId w:val="1"/>
         </w:numPr>
       </w:pPr>
-      <w:bookmarkStart w:id="4" w:name="_9trvqyid6q40" w:colFirst="0" w:colLast="0"/>
-      <w:bookmarkEnd w:id="4"/>
+      <w:bookmarkStart w:id="3" w:name="_9trvqyid6q40" w:colFirst="0" w:colLast="0"/>
+      <w:bookmarkEnd w:id="3"/>
       <w:r>
         <w:t>Definiciones, siglas y abreviaciones.</w:t>
       </w:r>
@@ -1435,6 +2238,15 @@
           <w:rFonts w:ascii="Times New Roman" w:eastAsia="Times New Roman" w:hAnsi="Times New Roman" w:cs="Times New Roman"/>
         </w:rPr>
       </w:pPr>
+      <w:r>
+        <w:rPr>
+          <w:rFonts w:ascii="Times New Roman" w:eastAsia="Times New Roman" w:hAnsi="Times New Roman" w:cs="Times New Roman"/>
+          <w:b/>
+          <w:sz w:val="24"/>
+          <w:szCs w:val="24"/>
+        </w:rPr>
+        <w:t>Responsive-</w:t>
+      </w:r>
       <w:proofErr w:type="spellStart"/>
       <w:r>
         <w:rPr>
@@ -1443,7 +2255,7 @@
           <w:sz w:val="24"/>
           <w:szCs w:val="24"/>
         </w:rPr>
-        <w:t>Responsive-design</w:t>
+        <w:t>design</w:t>
       </w:r>
       <w:proofErr w:type="spellEnd"/>
       <w:r>
@@ -1461,7 +2273,7 @@
           <w:sz w:val="24"/>
           <w:szCs w:val="24"/>
         </w:rPr>
-        <w:t xml:space="preserve">El </w:t>
+        <w:t>El responsive-</w:t>
       </w:r>
       <w:proofErr w:type="spellStart"/>
       <w:r>
@@ -1470,7 +2282,7 @@
           <w:sz w:val="24"/>
           <w:szCs w:val="24"/>
         </w:rPr>
-        <w:t>responsive-design</w:t>
+        <w:t>design</w:t>
       </w:r>
       <w:proofErr w:type="spellEnd"/>
       <w:r>
@@ -1479,15 +2291,7 @@
           <w:sz w:val="24"/>
           <w:szCs w:val="24"/>
         </w:rPr>
-        <w:t xml:space="preserve"> es una filosofía y desarrollo cuyo objetivo es adaptar la apariencia de las páginas web a cualquier resolución, es decir, a cualquier dispositivo que se utilice pa</w:t>
-      </w:r>
-      <w:r>
-        <w:rPr>
-          <w:rFonts w:ascii="Times New Roman" w:eastAsia="Times New Roman" w:hAnsi="Times New Roman" w:cs="Times New Roman"/>
-          <w:sz w:val="24"/>
-          <w:szCs w:val="24"/>
-        </w:rPr>
-        <w:t>ra visitar la página.</w:t>
+        <w:t xml:space="preserve"> es una filosofía y desarrollo cuyo objetivo es adaptar la apariencia de las páginas web a cualquier resolución, es decir, a cualquier dispositivo que se utilice para visitar la página.</w:t>
       </w:r>
     </w:p>
     <w:p>
@@ -1498,8 +2302,8 @@
           <w:numId w:val="1"/>
         </w:numPr>
       </w:pPr>
-      <w:bookmarkStart w:id="5" w:name="_1snvxjhkzmd1" w:colFirst="0" w:colLast="0"/>
-      <w:bookmarkEnd w:id="5"/>
+      <w:bookmarkStart w:id="4" w:name="_1snvxjhkzmd1" w:colFirst="0" w:colLast="0"/>
+      <w:bookmarkEnd w:id="4"/>
       <w:r>
         <w:t>Referencias.</w:t>
       </w:r>
@@ -1520,24 +2324,6 @@
           <w:szCs w:val="24"/>
         </w:rPr>
         <w:t>GS-CP.DOCX.</w:t>
-      </w:r>
-    </w:p>
-    <w:p>
-      <w:pPr>
-        <w:ind w:left="1440"/>
-        <w:rPr>
-          <w:rFonts w:ascii="Times New Roman" w:eastAsia="Times New Roman" w:hAnsi="Times New Roman" w:cs="Times New Roman"/>
-          <w:sz w:val="24"/>
-          <w:szCs w:val="24"/>
-        </w:rPr>
-      </w:pPr>
-      <w:r>
-        <w:rPr>
-          <w:rFonts w:ascii="Times New Roman" w:eastAsia="Times New Roman" w:hAnsi="Times New Roman" w:cs="Times New Roman"/>
-          <w:sz w:val="24"/>
-          <w:szCs w:val="24"/>
-        </w:rPr>
-        <w:t>GS-PF-01.DOCX.</w:t>
       </w:r>
     </w:p>
     <w:p>
@@ -1548,8 +2334,8 @@
           <w:numId w:val="1"/>
         </w:numPr>
       </w:pPr>
-      <w:bookmarkStart w:id="6" w:name="_1vv6c6xs5hmr" w:colFirst="0" w:colLast="0"/>
-      <w:bookmarkEnd w:id="6"/>
+      <w:bookmarkStart w:id="5" w:name="_1vv6c6xs5hmr" w:colFirst="0" w:colLast="0"/>
+      <w:bookmarkEnd w:id="5"/>
       <w:r>
         <w:t>Resumen.</w:t>
       </w:r>
@@ -1595,7 +2381,23 @@
           <w:sz w:val="24"/>
           <w:szCs w:val="24"/>
         </w:rPr>
-        <w:t xml:space="preserve"> en la página web sin importar la resolución del dispositivo, permitiendo al usuario una experiencia cómoda y dando paso a las funcionalidades de la pagina web.</w:t>
+        <w:t xml:space="preserve"> en la página web sin importar la resolución del dispositivo, permitiendo al usuario una experiencia cómoda y dando paso a las funcionalidades de la </w:t>
+      </w:r>
+      <w:r>
+        <w:rPr>
+          <w:rFonts w:ascii="Times New Roman" w:eastAsia="Times New Roman" w:hAnsi="Times New Roman" w:cs="Times New Roman"/>
+          <w:sz w:val="24"/>
+          <w:szCs w:val="24"/>
+        </w:rPr>
+        <w:t>página</w:t>
+      </w:r>
+      <w:r>
+        <w:rPr>
+          <w:rFonts w:ascii="Times New Roman" w:eastAsia="Times New Roman" w:hAnsi="Times New Roman" w:cs="Times New Roman"/>
+          <w:sz w:val="24"/>
+          <w:szCs w:val="24"/>
+        </w:rPr>
+        <w:t xml:space="preserve"> web.</w:t>
       </w:r>
     </w:p>
     <w:p>
@@ -1616,8 +2418,8 @@
           <w:numId w:val="1"/>
         </w:numPr>
       </w:pPr>
-      <w:bookmarkStart w:id="7" w:name="_iajvrrk3vb05" w:colFirst="0" w:colLast="0"/>
-      <w:bookmarkEnd w:id="7"/>
+      <w:bookmarkStart w:id="6" w:name="_iajvrrk3vb05" w:colFirst="0" w:colLast="0"/>
+      <w:bookmarkEnd w:id="6"/>
       <w:r>
         <w:t>Descripción general.</w:t>
       </w:r>
@@ -1630,8 +2432,8 @@
           <w:numId w:val="1"/>
         </w:numPr>
       </w:pPr>
-      <w:bookmarkStart w:id="8" w:name="_iidd6ulhlnjl" w:colFirst="0" w:colLast="0"/>
-      <w:bookmarkEnd w:id="8"/>
+      <w:bookmarkStart w:id="7" w:name="_iidd6ulhlnjl" w:colFirst="0" w:colLast="0"/>
+      <w:bookmarkEnd w:id="7"/>
       <w:r>
         <w:t>Diagrama de casos de uso.</w:t>
       </w:r>
@@ -1696,6 +2498,7 @@
     </w:p>
     <w:p>
       <w:pPr>
+        <w:jc w:val="center"/>
         <w:rPr>
           <w:rFonts w:ascii="Times New Roman" w:eastAsia="Times New Roman" w:hAnsi="Times New Roman" w:cs="Times New Roman"/>
           <w:i/>
@@ -1703,24 +2506,6 @@
           <w:szCs w:val="24"/>
         </w:rPr>
       </w:pPr>
-      <w:r>
-        <w:rPr>
-          <w:rFonts w:ascii="Times New Roman" w:eastAsia="Times New Roman" w:hAnsi="Times New Roman" w:cs="Times New Roman"/>
-          <w:i/>
-          <w:sz w:val="24"/>
-          <w:szCs w:val="24"/>
-        </w:rPr>
-        <w:tab/>
-      </w:r>
-      <w:r>
-        <w:rPr>
-          <w:rFonts w:ascii="Times New Roman" w:eastAsia="Times New Roman" w:hAnsi="Times New Roman" w:cs="Times New Roman"/>
-          <w:i/>
-          <w:sz w:val="24"/>
-          <w:szCs w:val="24"/>
-        </w:rPr>
-        <w:tab/>
-      </w:r>
       <w:r>
         <w:rPr>
           <w:rFonts w:ascii="Times New Roman" w:eastAsia="Times New Roman" w:hAnsi="Times New Roman" w:cs="Times New Roman"/>
@@ -1728,24 +2513,24 @@
           <w:noProof/>
           <w:sz w:val="24"/>
           <w:szCs w:val="24"/>
-          <w:lang w:val="en-US"/>
         </w:rPr>
         <w:drawing>
-          <wp:inline distT="114300" distB="114300" distL="114300" distR="114300">
-            <wp:extent cx="4300538" cy="2525359"/>
-            <wp:effectExtent l="0" t="0" r="0" b="0"/>
-            <wp:docPr id="1" name="image1.jpg"/>
-            <wp:cNvGraphicFramePr/>
+          <wp:inline distT="0" distB="0" distL="0" distR="0" wp14:anchorId="691991CA" wp14:editId="56B7EA3C">
+            <wp:extent cx="2667372" cy="2314898"/>
+            <wp:effectExtent l="0" t="0" r="0" b="9525"/>
+            <wp:docPr id="883092233" name="Imagen 1" descr="Diagrama&#10;&#10;Descripción generada automáticamente"/>
+            <wp:cNvGraphicFramePr>
+              <a:graphicFrameLocks xmlns:a="http://schemas.openxmlformats.org/drawingml/2006/main" noChangeAspect="1"/>
+            </wp:cNvGraphicFramePr>
             <a:graphic xmlns:a="http://schemas.openxmlformats.org/drawingml/2006/main">
               <a:graphicData uri="http://schemas.openxmlformats.org/drawingml/2006/picture">
                 <pic:pic xmlns:pic="http://schemas.openxmlformats.org/drawingml/2006/picture">
                   <pic:nvPicPr>
-                    <pic:cNvPr id="0" name="image1.jpg"/>
-                    <pic:cNvPicPr preferRelativeResize="0"/>
+                    <pic:cNvPr id="883092233" name="Imagen 1" descr="Diagrama&#10;&#10;Descripción generada automáticamente"/>
+                    <pic:cNvPicPr/>
                   </pic:nvPicPr>
                   <pic:blipFill>
                     <a:blip r:embed="rId7"/>
-                    <a:srcRect/>
                     <a:stretch>
                       <a:fillRect/>
                     </a:stretch>
@@ -1753,12 +2538,11 @@
                   <pic:spPr>
                     <a:xfrm>
                       <a:off x="0" y="0"/>
-                      <a:ext cx="4300538" cy="2525359"/>
+                      <a:ext cx="2667372" cy="2314898"/>
                     </a:xfrm>
                     <a:prstGeom prst="rect">
                       <a:avLst/>
                     </a:prstGeom>
-                    <a:ln/>
                   </pic:spPr>
                 </pic:pic>
               </a:graphicData>
@@ -1841,15 +2625,7 @@
           <w:sz w:val="24"/>
           <w:szCs w:val="24"/>
         </w:rPr>
-        <w:t xml:space="preserve"> Fuente: </w:t>
-      </w:r>
-      <w:r>
-        <w:rPr>
-          <w:rFonts w:ascii="Times New Roman" w:eastAsia="Times New Roman" w:hAnsi="Times New Roman" w:cs="Times New Roman"/>
-          <w:sz w:val="24"/>
-          <w:szCs w:val="24"/>
-        </w:rPr>
-        <w:t>Elaboración propia.</w:t>
+        <w:t xml:space="preserve"> Fuente: Elaboración propia.</w:t>
       </w:r>
     </w:p>
     <w:p>
@@ -1870,9 +2646,10 @@
           <w:numId w:val="1"/>
         </w:numPr>
       </w:pPr>
-      <w:bookmarkStart w:id="9" w:name="_8bzqfenbarxj" w:colFirst="0" w:colLast="0"/>
-      <w:bookmarkEnd w:id="9"/>
-      <w:r>
+      <w:bookmarkStart w:id="8" w:name="_8bzqfenbarxj" w:colFirst="0" w:colLast="0"/>
+      <w:bookmarkEnd w:id="8"/>
+      <w:r>
+        <w:lastRenderedPageBreak/>
         <w:t>Descripción.</w:t>
       </w:r>
     </w:p>
@@ -1930,8 +2707,8 @@
           <w:numId w:val="1"/>
         </w:numPr>
       </w:pPr>
-      <w:bookmarkStart w:id="10" w:name="_2cisrx1jm9ng" w:colFirst="0" w:colLast="0"/>
-      <w:bookmarkEnd w:id="10"/>
+      <w:bookmarkStart w:id="9" w:name="_2cisrx1jm9ng" w:colFirst="0" w:colLast="0"/>
+      <w:bookmarkEnd w:id="9"/>
       <w:r>
         <w:t>Actores.</w:t>
       </w:r>
@@ -1972,95 +2749,30 @@
           <w:numId w:val="1"/>
         </w:numPr>
       </w:pPr>
-      <w:bookmarkStart w:id="11" w:name="_vqu3bq979b2e" w:colFirst="0" w:colLast="0"/>
-      <w:bookmarkEnd w:id="11"/>
+      <w:bookmarkStart w:id="10" w:name="_vqu3bq979b2e" w:colFirst="0" w:colLast="0"/>
+      <w:bookmarkEnd w:id="10"/>
       <w:r>
         <w:t>Precondiciones.</w:t>
       </w:r>
     </w:p>
     <w:p>
       <w:pPr>
-        <w:pStyle w:val="Ttulo2"/>
-        <w:ind w:firstLine="0"/>
-      </w:pPr>
-      <w:r>
-        <w:t>2.4.1 Registro</w:t>
-      </w:r>
-    </w:p>
-    <w:p>
-      <w:pPr>
         <w:ind w:left="1440"/>
         <w:rPr>
-          <w:rFonts w:ascii="Times New Roman" w:eastAsia="Times New Roman" w:hAnsi="Times New Roman" w:cs="Times New Roman"/>
-          <w:szCs w:val="24"/>
-        </w:rPr>
-      </w:pPr>
-      <w:r>
-        <w:tab/>
-      </w:r>
-      <w:r>
-        <w:rPr>
-          <w:rFonts w:ascii="Times New Roman" w:eastAsia="Times New Roman" w:hAnsi="Times New Roman" w:cs="Times New Roman"/>
-          <w:szCs w:val="24"/>
-        </w:rPr>
-        <w:t>El sitio web debe funcionar y está a disposición de los usuarios, los usuarios deben tener una cuenta de correo electronica para la confirmación del correo para el registro</w:t>
-      </w:r>
-      <w:r>
-        <w:rPr>
-          <w:rFonts w:ascii="Times New Roman" w:eastAsia="Times New Roman" w:hAnsi="Times New Roman" w:cs="Times New Roman"/>
-          <w:szCs w:val="24"/>
-        </w:rPr>
-        <w:t>.</w:t>
-      </w:r>
-    </w:p>
-    <w:p>
-      <w:pPr>
-        <w:pStyle w:val="Ttulo2"/>
-        <w:ind w:firstLine="0"/>
-      </w:pPr>
-      <w:r>
-        <w:t>2</w:t>
-      </w:r>
-      <w:r>
-        <w:t xml:space="preserve">.4.2 </w:t>
-      </w:r>
-      <w:proofErr w:type="spellStart"/>
-      <w:r>
-        <w:t>Login</w:t>
-      </w:r>
-      <w:proofErr w:type="spellEnd"/>
-    </w:p>
-    <w:p>
-      <w:pPr>
-        <w:rPr>
           <w:rFonts w:ascii="Times New Roman" w:hAnsi="Times New Roman" w:cs="Times New Roman"/>
-        </w:rPr>
-      </w:pPr>
-      <w:r>
-        <w:tab/>
-      </w:r>
-      <w:r>
-        <w:tab/>
-      </w:r>
-      <w:r>
-        <w:tab/>
-      </w:r>
+          <w:sz w:val="24"/>
+          <w:szCs w:val="24"/>
+        </w:rPr>
+      </w:pPr>
       <w:r>
         <w:rPr>
           <w:rFonts w:ascii="Times New Roman" w:hAnsi="Times New Roman" w:cs="Times New Roman"/>
-        </w:rPr>
-        <w:t xml:space="preserve">Tener una cuenta registrada en la base de datos, </w:t>
-      </w:r>
-    </w:p>
-    <w:p>
-      <w:pPr>
-        <w:ind w:left="1440"/>
-        <w:rPr>
-          <w:rFonts w:ascii="Times New Roman" w:eastAsia="Times New Roman" w:hAnsi="Times New Roman" w:cs="Times New Roman"/>
-          <w:sz w:val="24"/>
-          <w:szCs w:val="24"/>
-        </w:rPr>
-      </w:pPr>
+          <w:color w:val="000000"/>
+          <w:sz w:val="24"/>
+          <w:szCs w:val="24"/>
+        </w:rPr>
+        <w:t>El usuario no debe estar con sesión activa, es decir, no debe haber iniciado sesión.</w:t>
+      </w:r>
     </w:p>
     <w:p>
       <w:pPr>
@@ -2070,33 +2782,30 @@
           <w:numId w:val="1"/>
         </w:numPr>
       </w:pPr>
-      <w:bookmarkStart w:id="12" w:name="_fcjl9dgm5rqs" w:colFirst="0" w:colLast="0"/>
+      <w:bookmarkStart w:id="11" w:name="_fcjl9dgm5rqs" w:colFirst="0" w:colLast="0"/>
+      <w:bookmarkEnd w:id="11"/>
+      <w:proofErr w:type="spellStart"/>
+      <w:r>
+        <w:t>Poscondiciones</w:t>
+      </w:r>
+      <w:proofErr w:type="spellEnd"/>
+      <w:r>
+        <w:t>.</w:t>
+      </w:r>
+    </w:p>
+    <w:p>
+      <w:pPr>
+        <w:pStyle w:val="NormalWeb"/>
+        <w:spacing w:before="0" w:beforeAutospacing="0" w:after="0" w:afterAutospacing="0"/>
+        <w:ind w:left="720" w:firstLine="720"/>
+      </w:pPr>
+      <w:bookmarkStart w:id="12" w:name="_3yu8x81wd8r3" w:colFirst="0" w:colLast="0"/>
       <w:bookmarkEnd w:id="12"/>
-      <w:proofErr w:type="spellStart"/>
-      <w:r>
-        <w:t>Poscondiciones</w:t>
-      </w:r>
-      <w:proofErr w:type="spellEnd"/>
-      <w:r>
-        <w:t>.</w:t>
-      </w:r>
-    </w:p>
-    <w:p>
-      <w:pPr>
-        <w:ind w:left="1440"/>
-        <w:rPr>
-          <w:rFonts w:ascii="Times New Roman" w:eastAsia="Times New Roman" w:hAnsi="Times New Roman" w:cs="Times New Roman"/>
-          <w:sz w:val="24"/>
-          <w:szCs w:val="24"/>
-        </w:rPr>
-      </w:pPr>
-      <w:r>
-        <w:rPr>
-          <w:rFonts w:ascii="Times New Roman" w:eastAsia="Times New Roman" w:hAnsi="Times New Roman" w:cs="Times New Roman"/>
-          <w:sz w:val="24"/>
-          <w:szCs w:val="24"/>
-        </w:rPr>
-        <w:t>El usuario tendrá acceso al sitio web y a las funcionalidades del usuario.</w:t>
+      <w:r>
+        <w:rPr>
+          <w:color w:val="000000"/>
+        </w:rPr>
+        <w:t>El usuario tendrá acceso a las funcionalidades del usuario.</w:t>
       </w:r>
     </w:p>
     <w:p>
@@ -2107,10 +2816,30 @@
           <w:numId w:val="1"/>
         </w:numPr>
       </w:pPr>
-      <w:bookmarkStart w:id="13" w:name="_3yu8x81wd8r3" w:colFirst="0" w:colLast="0"/>
-      <w:bookmarkEnd w:id="13"/>
-      <w:r>
-        <w:t>Flujo básico.</w:t>
+      <w:r>
+        <w:t>Flujo básic</w:t>
+      </w:r>
+      <w:r>
+        <w:t>o.</w:t>
+      </w:r>
+    </w:p>
+    <w:p>
+      <w:pPr>
+        <w:pStyle w:val="Prrafodelista"/>
+        <w:numPr>
+          <w:ilvl w:val="0"/>
+          <w:numId w:val="5"/>
+        </w:numPr>
+      </w:pPr>
+      <w:r>
+        <w:rPr>
+          <w:rFonts w:ascii="Times New Roman" w:hAnsi="Times New Roman" w:cs="Times New Roman"/>
+          <w:b/>
+          <w:bCs/>
+          <w:sz w:val="24"/>
+          <w:szCs w:val="24"/>
+        </w:rPr>
+        <w:t>Registro.</w:t>
       </w:r>
     </w:p>
     <w:p>
@@ -2131,7 +2860,63 @@
           <w:sz w:val="24"/>
           <w:szCs w:val="24"/>
         </w:rPr>
-        <w:t>Ingresar los datos requeridos para el registro (Nombre de Usuario, correo y contraseña)</w:t>
+        <w:t>Ingresar los datos requeridos para el registro</w:t>
+      </w:r>
+      <w:r>
+        <w:rPr>
+          <w:rFonts w:ascii="Times New Roman" w:eastAsia="Times New Roman" w:hAnsi="Times New Roman" w:cs="Times New Roman"/>
+          <w:sz w:val="24"/>
+          <w:szCs w:val="24"/>
+        </w:rPr>
+        <w:t>: n</w:t>
+      </w:r>
+      <w:r>
+        <w:rPr>
+          <w:rFonts w:ascii="Times New Roman" w:eastAsia="Times New Roman" w:hAnsi="Times New Roman" w:cs="Times New Roman"/>
+          <w:sz w:val="24"/>
+          <w:szCs w:val="24"/>
+        </w:rPr>
+        <w:t xml:space="preserve">ombre de </w:t>
+      </w:r>
+      <w:r>
+        <w:rPr>
+          <w:rFonts w:ascii="Times New Roman" w:eastAsia="Times New Roman" w:hAnsi="Times New Roman" w:cs="Times New Roman"/>
+          <w:sz w:val="24"/>
+          <w:szCs w:val="24"/>
+        </w:rPr>
+        <w:t>u</w:t>
+      </w:r>
+      <w:r>
+        <w:rPr>
+          <w:rFonts w:ascii="Times New Roman" w:eastAsia="Times New Roman" w:hAnsi="Times New Roman" w:cs="Times New Roman"/>
+          <w:sz w:val="24"/>
+          <w:szCs w:val="24"/>
+        </w:rPr>
+        <w:t>suario, correo</w:t>
+      </w:r>
+      <w:r>
+        <w:rPr>
+          <w:rFonts w:ascii="Times New Roman" w:eastAsia="Times New Roman" w:hAnsi="Times New Roman" w:cs="Times New Roman"/>
+          <w:sz w:val="24"/>
+          <w:szCs w:val="24"/>
+        </w:rPr>
+        <w:t xml:space="preserve"> electrónico</w:t>
+      </w:r>
+      <w:r>
+        <w:rPr>
+          <w:rFonts w:ascii="Times New Roman" w:eastAsia="Times New Roman" w:hAnsi="Times New Roman" w:cs="Times New Roman"/>
+          <w:sz w:val="24"/>
+          <w:szCs w:val="24"/>
+        </w:rPr>
+        <w:t xml:space="preserve"> y contraseña</w:t>
+      </w:r>
+      <w:r>
+        <w:rPr>
+          <w:rFonts w:ascii="Times New Roman" w:eastAsia="Times New Roman" w:hAnsi="Times New Roman" w:cs="Times New Roman"/>
+          <w:sz w:val="24"/>
+          <w:szCs w:val="24"/>
+        </w:rPr>
+        <w:t xml:space="preserve"> (se manda correo de bienvenida al usuario).</w:t>
       </w:r>
     </w:p>
     <w:p>
@@ -2152,53 +2937,52 @@
           <w:sz w:val="24"/>
           <w:szCs w:val="24"/>
         </w:rPr>
-        <w:t>Verificar su correo para la verificación de la cuenta.</w:t>
-      </w:r>
-    </w:p>
-    <w:p>
-      <w:pPr>
+        <w:t>Se redirige a la página principal de la tienda y el usuario tiene acceso a las funcionalidades exclusivas del usuario (carrito de compras, perfil de usuario, métodos de pago).</w:t>
+      </w:r>
+    </w:p>
+    <w:p>
+      <w:pPr>
+        <w:pStyle w:val="Prrafodelista"/>
         <w:numPr>
           <w:ilvl w:val="0"/>
-          <w:numId w:val="3"/>
+          <w:numId w:val="5"/>
         </w:numPr>
         <w:rPr>
           <w:rFonts w:ascii="Times New Roman" w:eastAsia="Times New Roman" w:hAnsi="Times New Roman" w:cs="Times New Roman"/>
-          <w:sz w:val="24"/>
-          <w:szCs w:val="24"/>
-        </w:rPr>
-      </w:pPr>
-      <w:r>
-        <w:rPr>
-          <w:rFonts w:ascii="Times New Roman" w:eastAsia="Times New Roman" w:hAnsi="Times New Roman" w:cs="Times New Roman"/>
-          <w:sz w:val="24"/>
-          <w:szCs w:val="24"/>
-        </w:rPr>
-        <w:t xml:space="preserve">Ingresar los datos requeridos para el </w:t>
-      </w:r>
+          <w:b/>
+          <w:bCs/>
+          <w:sz w:val="24"/>
+          <w:szCs w:val="24"/>
+        </w:rPr>
+      </w:pPr>
       <w:proofErr w:type="spellStart"/>
       <w:r>
         <w:rPr>
           <w:rFonts w:ascii="Times New Roman" w:eastAsia="Times New Roman" w:hAnsi="Times New Roman" w:cs="Times New Roman"/>
-          <w:sz w:val="24"/>
-          <w:szCs w:val="24"/>
-        </w:rPr>
-        <w:t>login</w:t>
+          <w:b/>
+          <w:bCs/>
+          <w:sz w:val="24"/>
+          <w:szCs w:val="24"/>
+        </w:rPr>
+        <w:t>Login</w:t>
       </w:r>
       <w:proofErr w:type="spellEnd"/>
       <w:r>
         <w:rPr>
           <w:rFonts w:ascii="Times New Roman" w:eastAsia="Times New Roman" w:hAnsi="Times New Roman" w:cs="Times New Roman"/>
-          <w:sz w:val="24"/>
-          <w:szCs w:val="24"/>
-        </w:rPr>
-        <w:t xml:space="preserve"> (Nombre de usuario y contraseña)</w:t>
+          <w:b/>
+          <w:bCs/>
+          <w:sz w:val="24"/>
+          <w:szCs w:val="24"/>
+        </w:rPr>
+        <w:t>.</w:t>
       </w:r>
     </w:p>
     <w:p>
       <w:pPr>
         <w:numPr>
           <w:ilvl w:val="0"/>
-          <w:numId w:val="3"/>
+          <w:numId w:val="6"/>
         </w:numPr>
         <w:rPr>
           <w:rFonts w:ascii="Times New Roman" w:eastAsia="Times New Roman" w:hAnsi="Times New Roman" w:cs="Times New Roman"/>
@@ -2212,7 +2996,46 @@
           <w:sz w:val="24"/>
           <w:szCs w:val="24"/>
         </w:rPr>
-        <w:t>Visualización de la pagina principal.</w:t>
+        <w:t xml:space="preserve">Ingresar los datos requeridos para el </w:t>
+      </w:r>
+      <w:proofErr w:type="spellStart"/>
+      <w:r>
+        <w:rPr>
+          <w:rFonts w:ascii="Times New Roman" w:eastAsia="Times New Roman" w:hAnsi="Times New Roman" w:cs="Times New Roman"/>
+          <w:sz w:val="24"/>
+          <w:szCs w:val="24"/>
+        </w:rPr>
+        <w:t>login</w:t>
+      </w:r>
+      <w:proofErr w:type="spellEnd"/>
+      <w:r>
+        <w:rPr>
+          <w:rFonts w:ascii="Times New Roman" w:eastAsia="Times New Roman" w:hAnsi="Times New Roman" w:cs="Times New Roman"/>
+          <w:sz w:val="24"/>
+          <w:szCs w:val="24"/>
+        </w:rPr>
+        <w:t xml:space="preserve"> (Nombre de usuario y contraseña).</w:t>
+      </w:r>
+    </w:p>
+    <w:p>
+      <w:pPr>
+        <w:numPr>
+          <w:ilvl w:val="0"/>
+          <w:numId w:val="6"/>
+        </w:numPr>
+        <w:rPr>
+          <w:rFonts w:ascii="Times New Roman" w:eastAsia="Times New Roman" w:hAnsi="Times New Roman" w:cs="Times New Roman"/>
+          <w:sz w:val="24"/>
+          <w:szCs w:val="24"/>
+        </w:rPr>
+      </w:pPr>
+      <w:r>
+        <w:rPr>
+          <w:rFonts w:ascii="Times New Roman" w:eastAsia="Times New Roman" w:hAnsi="Times New Roman" w:cs="Times New Roman"/>
+          <w:sz w:val="24"/>
+          <w:szCs w:val="24"/>
+        </w:rPr>
+        <w:t>Se redirige a la página principal de la tienda y el usuario tiene acceso a las funcionalidades exclusivas del usuario (carrito de compras, perfil de usuario, métodos de pago).</w:t>
       </w:r>
     </w:p>
     <w:p>
@@ -2223,8 +3046,8 @@
           <w:numId w:val="1"/>
         </w:numPr>
       </w:pPr>
-      <w:bookmarkStart w:id="14" w:name="_1m0nzze734mm" w:colFirst="0" w:colLast="0"/>
-      <w:bookmarkEnd w:id="14"/>
+      <w:bookmarkStart w:id="13" w:name="_1m0nzze734mm" w:colFirst="0" w:colLast="0"/>
+      <w:bookmarkEnd w:id="13"/>
       <w:r>
         <w:t>Excepciones.</w:t>
       </w:r>
@@ -2252,16 +3075,16 @@
           <w:sz w:val="24"/>
           <w:szCs w:val="24"/>
         </w:rPr>
-        <w:t>Registro Existente</w:t>
-      </w:r>
-      <w:r>
-        <w:rPr>
-          <w:rFonts w:ascii="Times New Roman" w:eastAsia="Times New Roman" w:hAnsi="Times New Roman" w:cs="Times New Roman"/>
-          <w:b/>
-          <w:sz w:val="24"/>
-          <w:szCs w:val="24"/>
-        </w:rPr>
-        <w:t>.</w:t>
+        <w:t xml:space="preserve">Registro </w:t>
+      </w:r>
+      <w:r>
+        <w:rPr>
+          <w:rFonts w:ascii="Times New Roman" w:eastAsia="Times New Roman" w:hAnsi="Times New Roman" w:cs="Times New Roman"/>
+          <w:b/>
+          <w:sz w:val="24"/>
+          <w:szCs w:val="24"/>
+        </w:rPr>
+        <w:t>duplicado.</w:t>
       </w:r>
     </w:p>
     <w:p>
@@ -2301,34 +3124,14 @@
         </w:rPr>
         <w:t xml:space="preserve">[EX2]: </w:t>
       </w:r>
-      <w:proofErr w:type="spellStart"/>
-      <w:r>
-        <w:rPr>
-          <w:rFonts w:ascii="Times New Roman" w:eastAsia="Times New Roman" w:hAnsi="Times New Roman" w:cs="Times New Roman"/>
-          <w:b/>
-          <w:sz w:val="24"/>
-          <w:szCs w:val="24"/>
-        </w:rPr>
-        <w:t>Login</w:t>
-      </w:r>
-      <w:proofErr w:type="spellEnd"/>
-      <w:r>
-        <w:rPr>
-          <w:rFonts w:ascii="Times New Roman" w:eastAsia="Times New Roman" w:hAnsi="Times New Roman" w:cs="Times New Roman"/>
-          <w:b/>
-          <w:sz w:val="24"/>
-          <w:szCs w:val="24"/>
-        </w:rPr>
-        <w:t xml:space="preserve"> Inexistente</w:t>
-      </w:r>
-      <w:r>
-        <w:rPr>
-          <w:rFonts w:ascii="Times New Roman" w:eastAsia="Times New Roman" w:hAnsi="Times New Roman" w:cs="Times New Roman"/>
-          <w:b/>
-          <w:sz w:val="24"/>
-          <w:szCs w:val="24"/>
-        </w:rPr>
-        <w:t>.</w:t>
+      <w:r>
+        <w:rPr>
+          <w:rFonts w:ascii="Times New Roman" w:eastAsia="Times New Roman" w:hAnsi="Times New Roman" w:cs="Times New Roman"/>
+          <w:b/>
+          <w:sz w:val="24"/>
+          <w:szCs w:val="24"/>
+        </w:rPr>
+        <w:t>Error de autenticación.</w:t>
       </w:r>
     </w:p>
     <w:p>
@@ -2349,15 +3152,7 @@
           <w:sz w:val="24"/>
           <w:szCs w:val="24"/>
         </w:rPr>
-        <w:t xml:space="preserve">Mensajes de error cuando el usuario trata </w:t>
-      </w:r>
-      <w:r>
-        <w:rPr>
-          <w:rFonts w:ascii="Times New Roman" w:eastAsia="Times New Roman" w:hAnsi="Times New Roman" w:cs="Times New Roman"/>
-          <w:sz w:val="24"/>
-          <w:szCs w:val="24"/>
-        </w:rPr>
-        <w:t xml:space="preserve">de </w:t>
+        <w:t xml:space="preserve">Mensajes de error cuando el usuario trata de </w:t>
       </w:r>
       <w:proofErr w:type="spellStart"/>
       <w:r>
@@ -2375,15 +3170,7 @@
           <w:sz w:val="24"/>
           <w:szCs w:val="24"/>
         </w:rPr>
-        <w:t xml:space="preserve"> a la página sin una cuenta</w:t>
-      </w:r>
-      <w:r>
-        <w:rPr>
-          <w:rFonts w:ascii="Times New Roman" w:eastAsia="Times New Roman" w:hAnsi="Times New Roman" w:cs="Times New Roman"/>
-          <w:sz w:val="24"/>
-          <w:szCs w:val="24"/>
-        </w:rPr>
-        <w:t xml:space="preserve"> existente</w:t>
+        <w:t xml:space="preserve"> a la página sin una cuenta existente</w:t>
       </w:r>
       <w:r>
         <w:rPr>
@@ -2411,8 +3198,8 @@
           <w:numId w:val="1"/>
         </w:numPr>
       </w:pPr>
-      <w:bookmarkStart w:id="15" w:name="_1d5gc1gk943o" w:colFirst="0" w:colLast="0"/>
-      <w:bookmarkEnd w:id="15"/>
+      <w:bookmarkStart w:id="14" w:name="_1d5gc1gk943o" w:colFirst="0" w:colLast="0"/>
+      <w:bookmarkEnd w:id="14"/>
       <w:r>
         <w:t>Prototipos visuales.</w:t>
       </w:r>
@@ -2460,7 +3247,7 @@
           <w:lang w:val="en-US"/>
         </w:rPr>
         <w:drawing>
-          <wp:inline distT="0" distB="0" distL="0" distR="0">
+          <wp:inline distT="0" distB="0" distL="0" distR="0" wp14:anchorId="439B2635" wp14:editId="3215A575">
             <wp:extent cx="5733415" cy="3582936"/>
             <wp:effectExtent l="0" t="0" r="635" b="0"/>
             <wp:docPr id="3" name="Imagen 3" descr="https://cdn.discordapp.com/attachments/1091492913667649587/1099817110881960128/10.png"/>
@@ -2536,7 +3323,7 @@
           <w:lang w:val="en-US"/>
         </w:rPr>
         <w:drawing>
-          <wp:inline distT="0" distB="0" distL="0" distR="0">
+          <wp:inline distT="0" distB="0" distL="0" distR="0" wp14:anchorId="03794A0E" wp14:editId="5F1AB8AD">
             <wp:extent cx="5733415" cy="3582936"/>
             <wp:effectExtent l="0" t="0" r="635" b="0"/>
             <wp:docPr id="4" name="Imagen 4" descr="https://cdn.discordapp.com/attachments/1091492913667649587/1099817111200747561/9.png"/>
@@ -2598,8 +3385,8 @@
           <w:numId w:val="1"/>
         </w:numPr>
       </w:pPr>
-      <w:bookmarkStart w:id="16" w:name="_z9ce95yb0oey" w:colFirst="0" w:colLast="0"/>
-      <w:bookmarkEnd w:id="16"/>
+      <w:bookmarkStart w:id="15" w:name="_z9ce95yb0oey" w:colFirst="0" w:colLast="0"/>
+      <w:bookmarkEnd w:id="15"/>
       <w:r>
         <w:lastRenderedPageBreak/>
         <w:t>Requerimientos no funcionales.</w:t>
@@ -2660,7 +3447,7 @@
 </file>
 
 <file path=word/endnotes.xml><?xml version="1.0" encoding="utf-8"?>
-<w:endnotes xmlns:wpc="http://schemas.microsoft.com/office/word/2010/wordprocessingCanvas" xmlns:cx="http://schemas.microsoft.com/office/drawing/2014/chartex" xmlns:mc="http://schemas.openxmlformats.org/markup-compatibility/2006" xmlns:o="urn:schemas-microsoft-com:office:office" xmlns:r="http://schemas.openxmlformats.org/officeDocument/2006/relationships" xmlns:m="http://schemas.openxmlformats.org/officeDocument/2006/math" xmlns:v="urn:schemas-microsoft-com:vml" xmlns:wp14="http://schemas.microsoft.com/office/word/2010/wordprocessingDrawing" xmlns:wp="http://schemas.openxmlformats.org/drawingml/2006/wordprocessingDrawing" xmlns:w10="urn:schemas-microsoft-com:office:word" xmlns:w="http://schemas.openxmlformats.org/wordprocessingml/2006/main" xmlns:w14="http://schemas.microsoft.com/office/word/2010/wordml" xmlns:w15="http://schemas.microsoft.com/office/word/2012/wordml" xmlns:w16se="http://schemas.microsoft.com/office/word/2015/wordml/symex" xmlns:wpg="http://schemas.microsoft.com/office/word/2010/wordprocessingGroup" xmlns:wpi="http://schemas.microsoft.com/office/word/2010/wordprocessingInk" xmlns:wne="http://schemas.microsoft.com/office/word/2006/wordml" xmlns:wps="http://schemas.microsoft.com/office/word/2010/wordprocessingShape" mc:Ignorable="w14 w15 w16se wp14">
+<w:endnotes xmlns:wpc="http://schemas.microsoft.com/office/word/2010/wordprocessingCanvas" xmlns:cx="http://schemas.microsoft.com/office/drawing/2014/chartex" xmlns:cx1="http://schemas.microsoft.com/office/drawing/2015/9/8/chartex" xmlns:cx2="http://schemas.microsoft.com/office/drawing/2015/10/21/chartex" xmlns:cx3="http://schemas.microsoft.com/office/drawing/2016/5/9/chartex" xmlns:cx4="http://schemas.microsoft.com/office/drawing/2016/5/10/chartex" xmlns:cx5="http://schemas.microsoft.com/office/drawing/2016/5/11/chartex" xmlns:cx6="http://schemas.microsoft.com/office/drawing/2016/5/12/chartex" xmlns:cx7="http://schemas.microsoft.com/office/drawing/2016/5/13/chartex" xmlns:cx8="http://schemas.microsoft.com/office/drawing/2016/5/14/chartex" xmlns:mc="http://schemas.openxmlformats.org/markup-compatibility/2006" xmlns:aink="http://schemas.microsoft.com/office/drawing/2016/ink" xmlns:am3d="http://schemas.microsoft.com/office/drawing/2017/model3d" xmlns:o="urn:schemas-microsoft-com:office:office" xmlns:oel="http://schemas.microsoft.com/office/2019/extlst" xmlns:r="http://schemas.openxmlformats.org/officeDocument/2006/relationships" xmlns:m="http://schemas.openxmlformats.org/officeDocument/2006/math" xmlns:v="urn:schemas-microsoft-com:vml" xmlns:wp14="http://schemas.microsoft.com/office/word/2010/wordprocessingDrawing" xmlns:wp="http://schemas.openxmlformats.org/drawingml/2006/wordprocessingDrawing" xmlns:w10="urn:schemas-microsoft-com:office:word" xmlns:w="http://schemas.openxmlformats.org/wordprocessingml/2006/main" xmlns:w14="http://schemas.microsoft.com/office/word/2010/wordml" xmlns:w15="http://schemas.microsoft.com/office/word/2012/wordml" xmlns:w16cex="http://schemas.microsoft.com/office/word/2018/wordml/cex" xmlns:w16cid="http://schemas.microsoft.com/office/word/2016/wordml/cid" xmlns:w16="http://schemas.microsoft.com/office/word/2018/wordml" xmlns:w16du="http://schemas.microsoft.com/office/word/2023/wordml/word16du" xmlns:w16sdtdh="http://schemas.microsoft.com/office/word/2020/wordml/sdtdatahash" xmlns:w16se="http://schemas.microsoft.com/office/word/2015/wordml/symex" xmlns:wpg="http://schemas.microsoft.com/office/word/2010/wordprocessingGroup" xmlns:wpi="http://schemas.microsoft.com/office/word/2010/wordprocessingInk" xmlns:wne="http://schemas.microsoft.com/office/word/2006/wordml" xmlns:wps="http://schemas.microsoft.com/office/word/2010/wordprocessingShape" mc:Ignorable="w14 w15 w16se w16cid w16 w16cex w16sdtdh wp14">
   <w:endnote w:type="separator" w:id="-1">
     <w:p>
       <w:pPr>
@@ -2685,7 +3472,7 @@
 </file>
 
 <file path=word/footnotes.xml><?xml version="1.0" encoding="utf-8"?>
-<w:footnotes xmlns:wpc="http://schemas.microsoft.com/office/word/2010/wordprocessingCanvas" xmlns:cx="http://schemas.microsoft.com/office/drawing/2014/chartex" xmlns:mc="http://schemas.openxmlformats.org/markup-compatibility/2006" xmlns:o="urn:schemas-microsoft-com:office:office" xmlns:r="http://schemas.openxmlformats.org/officeDocument/2006/relationships" xmlns:m="http://schemas.openxmlformats.org/officeDocument/2006/math" xmlns:v="urn:schemas-microsoft-com:vml" xmlns:wp14="http://schemas.microsoft.com/office/word/2010/wordprocessingDrawing" xmlns:wp="http://schemas.openxmlformats.org/drawingml/2006/wordprocessingDrawing" xmlns:w10="urn:schemas-microsoft-com:office:word" xmlns:w="http://schemas.openxmlformats.org/wordprocessingml/2006/main" xmlns:w14="http://schemas.microsoft.com/office/word/2010/wordml" xmlns:w15="http://schemas.microsoft.com/office/word/2012/wordml" xmlns:w16se="http://schemas.microsoft.com/office/word/2015/wordml/symex" xmlns:wpg="http://schemas.microsoft.com/office/word/2010/wordprocessingGroup" xmlns:wpi="http://schemas.microsoft.com/office/word/2010/wordprocessingInk" xmlns:wne="http://schemas.microsoft.com/office/word/2006/wordml" xmlns:wps="http://schemas.microsoft.com/office/word/2010/wordprocessingShape" mc:Ignorable="w14 w15 w16se wp14">
+<w:footnotes xmlns:wpc="http://schemas.microsoft.com/office/word/2010/wordprocessingCanvas" xmlns:cx="http://schemas.microsoft.com/office/drawing/2014/chartex" xmlns:cx1="http://schemas.microsoft.com/office/drawing/2015/9/8/chartex" xmlns:cx2="http://schemas.microsoft.com/office/drawing/2015/10/21/chartex" xmlns:cx3="http://schemas.microsoft.com/office/drawing/2016/5/9/chartex" xmlns:cx4="http://schemas.microsoft.com/office/drawing/2016/5/10/chartex" xmlns:cx5="http://schemas.microsoft.com/office/drawing/2016/5/11/chartex" xmlns:cx6="http://schemas.microsoft.com/office/drawing/2016/5/12/chartex" xmlns:cx7="http://schemas.microsoft.com/office/drawing/2016/5/13/chartex" xmlns:cx8="http://schemas.microsoft.com/office/drawing/2016/5/14/chartex" xmlns:mc="http://schemas.openxmlformats.org/markup-compatibility/2006" xmlns:aink="http://schemas.microsoft.com/office/drawing/2016/ink" xmlns:am3d="http://schemas.microsoft.com/office/drawing/2017/model3d" xmlns:o="urn:schemas-microsoft-com:office:office" xmlns:oel="http://schemas.microsoft.com/office/2019/extlst" xmlns:r="http://schemas.openxmlformats.org/officeDocument/2006/relationships" xmlns:m="http://schemas.openxmlformats.org/officeDocument/2006/math" xmlns:v="urn:schemas-microsoft-com:vml" xmlns:wp14="http://schemas.microsoft.com/office/word/2010/wordprocessingDrawing" xmlns:wp="http://schemas.openxmlformats.org/drawingml/2006/wordprocessingDrawing" xmlns:w10="urn:schemas-microsoft-com:office:word" xmlns:w="http://schemas.openxmlformats.org/wordprocessingml/2006/main" xmlns:w14="http://schemas.microsoft.com/office/word/2010/wordml" xmlns:w15="http://schemas.microsoft.com/office/word/2012/wordml" xmlns:w16cex="http://schemas.microsoft.com/office/word/2018/wordml/cex" xmlns:w16cid="http://schemas.microsoft.com/office/word/2016/wordml/cid" xmlns:w16="http://schemas.microsoft.com/office/word/2018/wordml" xmlns:w16du="http://schemas.microsoft.com/office/word/2023/wordml/word16du" xmlns:w16sdtdh="http://schemas.microsoft.com/office/word/2020/wordml/sdtdatahash" xmlns:w16se="http://schemas.microsoft.com/office/word/2015/wordml/symex" xmlns:wpg="http://schemas.microsoft.com/office/word/2010/wordprocessingGroup" xmlns:wpi="http://schemas.microsoft.com/office/word/2010/wordprocessingInk" xmlns:wne="http://schemas.microsoft.com/office/word/2006/wordml" xmlns:wps="http://schemas.microsoft.com/office/word/2010/wordprocessingShape" mc:Ignorable="w14 w15 w16se w16cid w16 w16cex w16sdtdh wp14">
   <w:footnote w:type="separator" w:id="-1">
     <w:p>
       <w:pPr>
@@ -2710,14 +3497,127 @@
 </file>
 
 <file path=word/header1.xml><?xml version="1.0" encoding="utf-8"?>
-<w:hdr xmlns:wpc="http://schemas.microsoft.com/office/word/2010/wordprocessingCanvas" xmlns:cx="http://schemas.microsoft.com/office/drawing/2014/chartex" xmlns:mc="http://schemas.openxmlformats.org/markup-compatibility/2006" xmlns:o="urn:schemas-microsoft-com:office:office" xmlns:r="http://schemas.openxmlformats.org/officeDocument/2006/relationships" xmlns:m="http://schemas.openxmlformats.org/officeDocument/2006/math" xmlns:v="urn:schemas-microsoft-com:vml" xmlns:wp14="http://schemas.microsoft.com/office/word/2010/wordprocessingDrawing" xmlns:wp="http://schemas.openxmlformats.org/drawingml/2006/wordprocessingDrawing" xmlns:w10="urn:schemas-microsoft-com:office:word" xmlns:w="http://schemas.openxmlformats.org/wordprocessingml/2006/main" xmlns:w14="http://schemas.microsoft.com/office/word/2010/wordml" xmlns:w15="http://schemas.microsoft.com/office/word/2012/wordml" xmlns:w16se="http://schemas.microsoft.com/office/word/2015/wordml/symex" xmlns:wpg="http://schemas.microsoft.com/office/word/2010/wordprocessingGroup" xmlns:wpi="http://schemas.microsoft.com/office/word/2010/wordprocessingInk" xmlns:wne="http://schemas.microsoft.com/office/word/2006/wordml" xmlns:wps="http://schemas.microsoft.com/office/word/2010/wordprocessingShape" mc:Ignorable="w14 w15 w16se wp14">
+<w:hdr xmlns:wpc="http://schemas.microsoft.com/office/word/2010/wordprocessingCanvas" xmlns:cx="http://schemas.microsoft.com/office/drawing/2014/chartex" xmlns:cx1="http://schemas.microsoft.com/office/drawing/2015/9/8/chartex" xmlns:cx2="http://schemas.microsoft.com/office/drawing/2015/10/21/chartex" xmlns:cx3="http://schemas.microsoft.com/office/drawing/2016/5/9/chartex" xmlns:cx4="http://schemas.microsoft.com/office/drawing/2016/5/10/chartex" xmlns:cx5="http://schemas.microsoft.com/office/drawing/2016/5/11/chartex" xmlns:cx6="http://schemas.microsoft.com/office/drawing/2016/5/12/chartex" xmlns:cx7="http://schemas.microsoft.com/office/drawing/2016/5/13/chartex" xmlns:cx8="http://schemas.microsoft.com/office/drawing/2016/5/14/chartex" xmlns:mc="http://schemas.openxmlformats.org/markup-compatibility/2006" xmlns:aink="http://schemas.microsoft.com/office/drawing/2016/ink" xmlns:am3d="http://schemas.microsoft.com/office/drawing/2017/model3d" xmlns:o="urn:schemas-microsoft-com:office:office" xmlns:oel="http://schemas.microsoft.com/office/2019/extlst" xmlns:r="http://schemas.openxmlformats.org/officeDocument/2006/relationships" xmlns:m="http://schemas.openxmlformats.org/officeDocument/2006/math" xmlns:v="urn:schemas-microsoft-com:vml" xmlns:wp14="http://schemas.microsoft.com/office/word/2010/wordprocessingDrawing" xmlns:wp="http://schemas.openxmlformats.org/drawingml/2006/wordprocessingDrawing" xmlns:w10="urn:schemas-microsoft-com:office:word" xmlns:w="http://schemas.openxmlformats.org/wordprocessingml/2006/main" xmlns:w14="http://schemas.microsoft.com/office/word/2010/wordml" xmlns:w15="http://schemas.microsoft.com/office/word/2012/wordml" xmlns:w16cex="http://schemas.microsoft.com/office/word/2018/wordml/cex" xmlns:w16cid="http://schemas.microsoft.com/office/word/2016/wordml/cid" xmlns:w16="http://schemas.microsoft.com/office/word/2018/wordml" xmlns:w16du="http://schemas.microsoft.com/office/word/2023/wordml/word16du" xmlns:w16sdtdh="http://schemas.microsoft.com/office/word/2020/wordml/sdtdatahash" xmlns:w16se="http://schemas.microsoft.com/office/word/2015/wordml/symex" xmlns:wpg="http://schemas.microsoft.com/office/word/2010/wordprocessingGroup" xmlns:wpi="http://schemas.microsoft.com/office/word/2010/wordprocessingInk" xmlns:wne="http://schemas.microsoft.com/office/word/2006/wordml" xmlns:wps="http://schemas.microsoft.com/office/word/2010/wordprocessingShape" mc:Ignorable="w14 w15 w16se w16cid w16 w16cex w16sdtdh wp14">
   <w:p/>
 </w:hdr>
 </file>
 
 <file path=word/numbering.xml><?xml version="1.0" encoding="utf-8"?>
-<w:numbering xmlns:wpc="http://schemas.microsoft.com/office/word/2010/wordprocessingCanvas" xmlns:cx="http://schemas.microsoft.com/office/drawing/2014/chartex" xmlns:mc="http://schemas.openxmlformats.org/markup-compatibility/2006" xmlns:o="urn:schemas-microsoft-com:office:office" xmlns:r="http://schemas.openxmlformats.org/officeDocument/2006/relationships" xmlns:m="http://schemas.openxmlformats.org/officeDocument/2006/math" xmlns:v="urn:schemas-microsoft-com:vml" xmlns:wp14="http://schemas.microsoft.com/office/word/2010/wordprocessingDrawing" xmlns:wp="http://schemas.openxmlformats.org/drawingml/2006/wordprocessingDrawing" xmlns:w10="urn:schemas-microsoft-com:office:word" xmlns:w="http://schemas.openxmlformats.org/wordprocessingml/2006/main" xmlns:w14="http://schemas.microsoft.com/office/word/2010/wordml" xmlns:w15="http://schemas.microsoft.com/office/word/2012/wordml" xmlns:w16se="http://schemas.microsoft.com/office/word/2015/wordml/symex" xmlns:wpg="http://schemas.microsoft.com/office/word/2010/wordprocessingGroup" xmlns:wpi="http://schemas.microsoft.com/office/word/2010/wordprocessingInk" xmlns:wne="http://schemas.microsoft.com/office/word/2006/wordml" xmlns:wps="http://schemas.microsoft.com/office/word/2010/wordprocessingShape" mc:Ignorable="w14 w15 w16se wp14">
+<w:numbering xmlns:wpc="http://schemas.microsoft.com/office/word/2010/wordprocessingCanvas" xmlns:cx="http://schemas.microsoft.com/office/drawing/2014/chartex" xmlns:cx1="http://schemas.microsoft.com/office/drawing/2015/9/8/chartex" xmlns:cx2="http://schemas.microsoft.com/office/drawing/2015/10/21/chartex" xmlns:cx3="http://schemas.microsoft.com/office/drawing/2016/5/9/chartex" xmlns:cx4="http://schemas.microsoft.com/office/drawing/2016/5/10/chartex" xmlns:cx5="http://schemas.microsoft.com/office/drawing/2016/5/11/chartex" xmlns:cx6="http://schemas.microsoft.com/office/drawing/2016/5/12/chartex" xmlns:cx7="http://schemas.microsoft.com/office/drawing/2016/5/13/chartex" xmlns:cx8="http://schemas.microsoft.com/office/drawing/2016/5/14/chartex" xmlns:mc="http://schemas.openxmlformats.org/markup-compatibility/2006" xmlns:aink="http://schemas.microsoft.com/office/drawing/2016/ink" xmlns:am3d="http://schemas.microsoft.com/office/drawing/2017/model3d" xmlns:o="urn:schemas-microsoft-com:office:office" xmlns:oel="http://schemas.microsoft.com/office/2019/extlst" xmlns:r="http://schemas.openxmlformats.org/officeDocument/2006/relationships" xmlns:m="http://schemas.openxmlformats.org/officeDocument/2006/math" xmlns:v="urn:schemas-microsoft-com:vml" xmlns:wp14="http://schemas.microsoft.com/office/word/2010/wordprocessingDrawing" xmlns:wp="http://schemas.openxmlformats.org/drawingml/2006/wordprocessingDrawing" xmlns:w10="urn:schemas-microsoft-com:office:word" xmlns:w="http://schemas.openxmlformats.org/wordprocessingml/2006/main" xmlns:w14="http://schemas.microsoft.com/office/word/2010/wordml" xmlns:w15="http://schemas.microsoft.com/office/word/2012/wordml" xmlns:w16cex="http://schemas.microsoft.com/office/word/2018/wordml/cex" xmlns:w16cid="http://schemas.microsoft.com/office/word/2016/wordml/cid" xmlns:w16="http://schemas.microsoft.com/office/word/2018/wordml" xmlns:w16du="http://schemas.microsoft.com/office/word/2023/wordml/word16du" xmlns:w16sdtdh="http://schemas.microsoft.com/office/word/2020/wordml/sdtdatahash" xmlns:w16se="http://schemas.microsoft.com/office/word/2015/wordml/symex" xmlns:wpg="http://schemas.microsoft.com/office/word/2010/wordprocessingGroup" xmlns:wpi="http://schemas.microsoft.com/office/word/2010/wordprocessingInk" xmlns:wne="http://schemas.microsoft.com/office/word/2006/wordml" xmlns:wps="http://schemas.microsoft.com/office/word/2010/wordprocessingShape" mc:Ignorable="w14 w15 w16se w16cid w16 w16cex w16sdtdh wp14">
   <w:abstractNum w:abstractNumId="0" w15:restartNumberingAfterBreak="0">
+    <w:nsid w:val="125623F3"/>
+    <w:multiLevelType w:val="hybridMultilevel"/>
+    <w:tmpl w:val="FAAAF618"/>
+    <w:lvl w:ilvl="0" w:tplc="280A0001">
+      <w:start w:val="1"/>
+      <w:numFmt w:val="bullet"/>
+      <w:lvlText w:val=""/>
+      <w:lvlJc w:val="left"/>
+      <w:pPr>
+        <w:ind w:left="1800" w:hanging="360"/>
+      </w:pPr>
+      <w:rPr>
+        <w:rFonts w:ascii="Symbol" w:hAnsi="Symbol" w:hint="default"/>
+      </w:rPr>
+    </w:lvl>
+    <w:lvl w:ilvl="1" w:tplc="280A0003" w:tentative="1">
+      <w:start w:val="1"/>
+      <w:numFmt w:val="bullet"/>
+      <w:lvlText w:val="o"/>
+      <w:lvlJc w:val="left"/>
+      <w:pPr>
+        <w:ind w:left="2520" w:hanging="360"/>
+      </w:pPr>
+      <w:rPr>
+        <w:rFonts w:ascii="Courier New" w:hAnsi="Courier New" w:cs="Courier New" w:hint="default"/>
+      </w:rPr>
+    </w:lvl>
+    <w:lvl w:ilvl="2" w:tplc="280A0005" w:tentative="1">
+      <w:start w:val="1"/>
+      <w:numFmt w:val="bullet"/>
+      <w:lvlText w:val=""/>
+      <w:lvlJc w:val="left"/>
+      <w:pPr>
+        <w:ind w:left="3240" w:hanging="360"/>
+      </w:pPr>
+      <w:rPr>
+        <w:rFonts w:ascii="Wingdings" w:hAnsi="Wingdings" w:hint="default"/>
+      </w:rPr>
+    </w:lvl>
+    <w:lvl w:ilvl="3" w:tplc="280A0001" w:tentative="1">
+      <w:start w:val="1"/>
+      <w:numFmt w:val="bullet"/>
+      <w:lvlText w:val=""/>
+      <w:lvlJc w:val="left"/>
+      <w:pPr>
+        <w:ind w:left="3960" w:hanging="360"/>
+      </w:pPr>
+      <w:rPr>
+        <w:rFonts w:ascii="Symbol" w:hAnsi="Symbol" w:hint="default"/>
+      </w:rPr>
+    </w:lvl>
+    <w:lvl w:ilvl="4" w:tplc="280A0003" w:tentative="1">
+      <w:start w:val="1"/>
+      <w:numFmt w:val="bullet"/>
+      <w:lvlText w:val="o"/>
+      <w:lvlJc w:val="left"/>
+      <w:pPr>
+        <w:ind w:left="4680" w:hanging="360"/>
+      </w:pPr>
+      <w:rPr>
+        <w:rFonts w:ascii="Courier New" w:hAnsi="Courier New" w:cs="Courier New" w:hint="default"/>
+      </w:rPr>
+    </w:lvl>
+    <w:lvl w:ilvl="5" w:tplc="280A0005" w:tentative="1">
+      <w:start w:val="1"/>
+      <w:numFmt w:val="bullet"/>
+      <w:lvlText w:val=""/>
+      <w:lvlJc w:val="left"/>
+      <w:pPr>
+        <w:ind w:left="5400" w:hanging="360"/>
+      </w:pPr>
+      <w:rPr>
+        <w:rFonts w:ascii="Wingdings" w:hAnsi="Wingdings" w:hint="default"/>
+      </w:rPr>
+    </w:lvl>
+    <w:lvl w:ilvl="6" w:tplc="280A0001" w:tentative="1">
+      <w:start w:val="1"/>
+      <w:numFmt w:val="bullet"/>
+      <w:lvlText w:val=""/>
+      <w:lvlJc w:val="left"/>
+      <w:pPr>
+        <w:ind w:left="6120" w:hanging="360"/>
+      </w:pPr>
+      <w:rPr>
+        <w:rFonts w:ascii="Symbol" w:hAnsi="Symbol" w:hint="default"/>
+      </w:rPr>
+    </w:lvl>
+    <w:lvl w:ilvl="7" w:tplc="280A0003" w:tentative="1">
+      <w:start w:val="1"/>
+      <w:numFmt w:val="bullet"/>
+      <w:lvlText w:val="o"/>
+      <w:lvlJc w:val="left"/>
+      <w:pPr>
+        <w:ind w:left="6840" w:hanging="360"/>
+      </w:pPr>
+      <w:rPr>
+        <w:rFonts w:ascii="Courier New" w:hAnsi="Courier New" w:cs="Courier New" w:hint="default"/>
+      </w:rPr>
+    </w:lvl>
+    <w:lvl w:ilvl="8" w:tplc="280A0005" w:tentative="1">
+      <w:start w:val="1"/>
+      <w:numFmt w:val="bullet"/>
+      <w:lvlText w:val=""/>
+      <w:lvlJc w:val="left"/>
+      <w:pPr>
+        <w:ind w:left="7560" w:hanging="360"/>
+      </w:pPr>
+      <w:rPr>
+        <w:rFonts w:ascii="Wingdings" w:hAnsi="Wingdings" w:hint="default"/>
+      </w:rPr>
+    </w:lvl>
+  </w:abstractNum>
+  <w:abstractNum w:abstractNumId="1" w15:restartNumberingAfterBreak="0">
     <w:nsid w:val="27F51F16"/>
     <w:multiLevelType w:val="multilevel"/>
     <w:tmpl w:val="B1B616BC"/>
@@ -2830,7 +3730,7 @@
       </w:rPr>
     </w:lvl>
   </w:abstractNum>
-  <w:abstractNum w:abstractNumId="1" w15:restartNumberingAfterBreak="0">
+  <w:abstractNum w:abstractNumId="2" w15:restartNumberingAfterBreak="0">
     <w:nsid w:val="30F44951"/>
     <w:multiLevelType w:val="multilevel"/>
     <w:tmpl w:val="CBDA21C2"/>
@@ -2943,7 +3843,7 @@
       </w:rPr>
     </w:lvl>
   </w:abstractNum>
-  <w:abstractNum w:abstractNumId="2" w15:restartNumberingAfterBreak="0">
+  <w:abstractNum w:abstractNumId="3" w15:restartNumberingAfterBreak="0">
     <w:nsid w:val="4A0571C6"/>
     <w:multiLevelType w:val="multilevel"/>
     <w:tmpl w:val="295876EE"/>
@@ -3056,7 +3956,7 @@
       </w:rPr>
     </w:lvl>
   </w:abstractNum>
-  <w:abstractNum w:abstractNumId="3" w15:restartNumberingAfterBreak="0">
+  <w:abstractNum w:abstractNumId="4" w15:restartNumberingAfterBreak="0">
     <w:nsid w:val="5822695F"/>
     <w:multiLevelType w:val="multilevel"/>
     <w:tmpl w:val="5712DE86"/>
@@ -3169,23 +4069,142 @@
       </w:rPr>
     </w:lvl>
   </w:abstractNum>
-  <w:num w:numId="1">
+  <w:abstractNum w:abstractNumId="5" w15:restartNumberingAfterBreak="0">
+    <w:nsid w:val="58590DAD"/>
+    <w:multiLevelType w:val="hybridMultilevel"/>
+    <w:tmpl w:val="82BE12D6"/>
+    <w:lvl w:ilvl="0" w:tplc="280A000F">
+      <w:start w:val="1"/>
+      <w:numFmt w:val="decimal"/>
+      <w:lvlText w:val="%1."/>
+      <w:lvlJc w:val="left"/>
+      <w:pPr>
+        <w:ind w:left="2160" w:hanging="360"/>
+      </w:pPr>
+      <w:rPr>
+        <w:rFonts w:hint="default"/>
+      </w:rPr>
+    </w:lvl>
+    <w:lvl w:ilvl="1" w:tplc="FFFFFFFF" w:tentative="1">
+      <w:start w:val="1"/>
+      <w:numFmt w:val="bullet"/>
+      <w:lvlText w:val="o"/>
+      <w:lvlJc w:val="left"/>
+      <w:pPr>
+        <w:ind w:left="2880" w:hanging="360"/>
+      </w:pPr>
+      <w:rPr>
+        <w:rFonts w:ascii="Courier New" w:hAnsi="Courier New" w:cs="Courier New" w:hint="default"/>
+      </w:rPr>
+    </w:lvl>
+    <w:lvl w:ilvl="2" w:tplc="FFFFFFFF" w:tentative="1">
+      <w:start w:val="1"/>
+      <w:numFmt w:val="bullet"/>
+      <w:lvlText w:val=""/>
+      <w:lvlJc w:val="left"/>
+      <w:pPr>
+        <w:ind w:left="3600" w:hanging="360"/>
+      </w:pPr>
+      <w:rPr>
+        <w:rFonts w:ascii="Wingdings" w:hAnsi="Wingdings" w:hint="default"/>
+      </w:rPr>
+    </w:lvl>
+    <w:lvl w:ilvl="3" w:tplc="FFFFFFFF" w:tentative="1">
+      <w:start w:val="1"/>
+      <w:numFmt w:val="bullet"/>
+      <w:lvlText w:val=""/>
+      <w:lvlJc w:val="left"/>
+      <w:pPr>
+        <w:ind w:left="4320" w:hanging="360"/>
+      </w:pPr>
+      <w:rPr>
+        <w:rFonts w:ascii="Symbol" w:hAnsi="Symbol" w:hint="default"/>
+      </w:rPr>
+    </w:lvl>
+    <w:lvl w:ilvl="4" w:tplc="FFFFFFFF" w:tentative="1">
+      <w:start w:val="1"/>
+      <w:numFmt w:val="bullet"/>
+      <w:lvlText w:val="o"/>
+      <w:lvlJc w:val="left"/>
+      <w:pPr>
+        <w:ind w:left="5040" w:hanging="360"/>
+      </w:pPr>
+      <w:rPr>
+        <w:rFonts w:ascii="Courier New" w:hAnsi="Courier New" w:cs="Courier New" w:hint="default"/>
+      </w:rPr>
+    </w:lvl>
+    <w:lvl w:ilvl="5" w:tplc="FFFFFFFF" w:tentative="1">
+      <w:start w:val="1"/>
+      <w:numFmt w:val="bullet"/>
+      <w:lvlText w:val=""/>
+      <w:lvlJc w:val="left"/>
+      <w:pPr>
+        <w:ind w:left="5760" w:hanging="360"/>
+      </w:pPr>
+      <w:rPr>
+        <w:rFonts w:ascii="Wingdings" w:hAnsi="Wingdings" w:hint="default"/>
+      </w:rPr>
+    </w:lvl>
+    <w:lvl w:ilvl="6" w:tplc="FFFFFFFF" w:tentative="1">
+      <w:start w:val="1"/>
+      <w:numFmt w:val="bullet"/>
+      <w:lvlText w:val=""/>
+      <w:lvlJc w:val="left"/>
+      <w:pPr>
+        <w:ind w:left="6480" w:hanging="360"/>
+      </w:pPr>
+      <w:rPr>
+        <w:rFonts w:ascii="Symbol" w:hAnsi="Symbol" w:hint="default"/>
+      </w:rPr>
+    </w:lvl>
+    <w:lvl w:ilvl="7" w:tplc="FFFFFFFF" w:tentative="1">
+      <w:start w:val="1"/>
+      <w:numFmt w:val="bullet"/>
+      <w:lvlText w:val="o"/>
+      <w:lvlJc w:val="left"/>
+      <w:pPr>
+        <w:ind w:left="7200" w:hanging="360"/>
+      </w:pPr>
+      <w:rPr>
+        <w:rFonts w:ascii="Courier New" w:hAnsi="Courier New" w:cs="Courier New" w:hint="default"/>
+      </w:rPr>
+    </w:lvl>
+    <w:lvl w:ilvl="8" w:tplc="FFFFFFFF" w:tentative="1">
+      <w:start w:val="1"/>
+      <w:numFmt w:val="bullet"/>
+      <w:lvlText w:val=""/>
+      <w:lvlJc w:val="left"/>
+      <w:pPr>
+        <w:ind w:left="7920" w:hanging="360"/>
+      </w:pPr>
+      <w:rPr>
+        <w:rFonts w:ascii="Wingdings" w:hAnsi="Wingdings" w:hint="default"/>
+      </w:rPr>
+    </w:lvl>
+  </w:abstractNum>
+  <w:num w:numId="1" w16cid:durableId="1619986725">
+    <w:abstractNumId w:val="1"/>
+  </w:num>
+  <w:num w:numId="2" w16cid:durableId="961501347">
+    <w:abstractNumId w:val="4"/>
+  </w:num>
+  <w:num w:numId="3" w16cid:durableId="726806292">
+    <w:abstractNumId w:val="2"/>
+  </w:num>
+  <w:num w:numId="4" w16cid:durableId="640355233">
+    <w:abstractNumId w:val="3"/>
+  </w:num>
+  <w:num w:numId="5" w16cid:durableId="2013027257">
     <w:abstractNumId w:val="0"/>
   </w:num>
-  <w:num w:numId="2">
-    <w:abstractNumId w:val="3"/>
-  </w:num>
-  <w:num w:numId="3">
-    <w:abstractNumId w:val="1"/>
-  </w:num>
-  <w:num w:numId="4">
-    <w:abstractNumId w:val="2"/>
+  <w:num w:numId="6" w16cid:durableId="1252398345">
+    <w:abstractNumId w:val="5"/>
   </w:num>
 </w:numbering>
 </file>
 
 <file path=word/styles.xml><?xml version="1.0" encoding="utf-8"?>
-<w:styles xmlns:mc="http://schemas.openxmlformats.org/markup-compatibility/2006" xmlns:r="http://schemas.openxmlformats.org/officeDocument/2006/relationships" xmlns:w="http://schemas.openxmlformats.org/wordprocessingml/2006/main" xmlns:w14="http://schemas.microsoft.com/office/word/2010/wordml" xmlns:w15="http://schemas.microsoft.com/office/word/2012/wordml" xmlns:w16se="http://schemas.microsoft.com/office/word/2015/wordml/symex" mc:Ignorable="w14 w15 w16se">
+<w:styles xmlns:mc="http://schemas.openxmlformats.org/markup-compatibility/2006" xmlns:r="http://schemas.openxmlformats.org/officeDocument/2006/relationships" xmlns:w="http://schemas.openxmlformats.org/wordprocessingml/2006/main" xmlns:w14="http://schemas.microsoft.com/office/word/2010/wordml" xmlns:w15="http://schemas.microsoft.com/office/word/2012/wordml" xmlns:w16cex="http://schemas.microsoft.com/office/word/2018/wordml/cex" xmlns:w16cid="http://schemas.microsoft.com/office/word/2016/wordml/cid" xmlns:w16="http://schemas.microsoft.com/office/word/2018/wordml" xmlns:w16sdtdh="http://schemas.microsoft.com/office/word/2020/wordml/sdtdatahash" xmlns:w16se="http://schemas.microsoft.com/office/word/2015/wordml/symex" mc:Ignorable="w14 w15 w16se w16cid w16 w16cex w16sdtdh">
   <w:docDefaults>
     <w:rPrDefault>
       <w:rPr>
@@ -3201,7 +4220,7 @@
       </w:pPr>
     </w:pPrDefault>
   </w:docDefaults>
-  <w:latentStyles w:defLockedState="0" w:defUIPriority="99" w:defSemiHidden="0" w:defUnhideWhenUsed="0" w:defQFormat="0" w:count="371">
+  <w:latentStyles w:defLockedState="0" w:defUIPriority="99" w:defSemiHidden="0" w:defUnhideWhenUsed="0" w:defQFormat="0" w:count="376">
     <w:lsdException w:name="Normal" w:uiPriority="0" w:qFormat="1"/>
     <w:lsdException w:name="heading 1" w:uiPriority="9" w:qFormat="1"/>
     <w:lsdException w:name="heading 2" w:semiHidden="1" w:uiPriority="0" w:unhideWhenUsed="1" w:qFormat="1"/>
@@ -3573,9 +4592,15 @@
     <w:lsdException w:name="List Table 5 Dark Accent 6" w:uiPriority="50"/>
     <w:lsdException w:name="List Table 6 Colorful Accent 6" w:uiPriority="51"/>
     <w:lsdException w:name="List Table 7 Colorful Accent 6" w:uiPriority="52"/>
+    <w:lsdException w:name="Mention" w:semiHidden="1" w:unhideWhenUsed="1"/>
+    <w:lsdException w:name="Smart Hyperlink" w:semiHidden="1" w:unhideWhenUsed="1"/>
+    <w:lsdException w:name="Hashtag" w:semiHidden="1" w:unhideWhenUsed="1"/>
+    <w:lsdException w:name="Unresolved Mention" w:semiHidden="1" w:unhideWhenUsed="1"/>
+    <w:lsdException w:name="Smart Link" w:semiHidden="1" w:unhideWhenUsed="1"/>
   </w:latentStyles>
   <w:style w:type="paragraph" w:default="1" w:styleId="Normal">
     <w:name w:val="Normal"/>
+    <w:rsid w:val="009202CA"/>
   </w:style>
   <w:style w:type="paragraph" w:styleId="Ttulo1">
     <w:name w:val="heading 1"/>
@@ -3751,6 +4776,34 @@
       <w:sz w:val="24"/>
       <w:szCs w:val="24"/>
     </w:rPr>
+  </w:style>
+  <w:style w:type="paragraph" w:styleId="NormalWeb">
+    <w:name w:val="Normal (Web)"/>
+    <w:basedOn w:val="Normal"/>
+    <w:uiPriority w:val="99"/>
+    <w:semiHidden/>
+    <w:unhideWhenUsed/>
+    <w:rsid w:val="0090129B"/>
+    <w:pPr>
+      <w:spacing w:before="100" w:beforeAutospacing="1" w:after="100" w:afterAutospacing="1" w:line="240" w:lineRule="auto"/>
+    </w:pPr>
+    <w:rPr>
+      <w:rFonts w:ascii="Times New Roman" w:eastAsia="Times New Roman" w:hAnsi="Times New Roman" w:cs="Times New Roman"/>
+      <w:sz w:val="24"/>
+      <w:szCs w:val="24"/>
+      <w:lang w:val="es-PE" w:eastAsia="es-PE"/>
+    </w:rPr>
+  </w:style>
+  <w:style w:type="paragraph" w:styleId="Prrafodelista">
+    <w:name w:val="List Paragraph"/>
+    <w:basedOn w:val="Normal"/>
+    <w:uiPriority w:val="34"/>
+    <w:qFormat/>
+    <w:rsid w:val="009202CA"/>
+    <w:pPr>
+      <w:ind w:left="720"/>
+      <w:contextualSpacing/>
+    </w:pPr>
   </w:style>
 </w:styles>
 </file>

</xml_diff>